<commit_message>
Desarrollo (ruta y controlador)
</commit_message>
<xml_diff>
--- a/memoria Laravel.docx
+++ b/memoria Laravel.docx
@@ -1985,9 +1985,2533 @@
           <w:u w:val="single"/>
         </w:rPr>
       </w:pPr>
-      <w:r>
-        <w:t>para permitir la asignación en masa en el campo body.</w:t>
-      </w:r>
+      <w:proofErr w:type="gramStart"/>
+      <w:r>
+        <w:t>para</w:t>
+      </w:r>
+      <w:proofErr w:type="gramEnd"/>
+      <w:r>
+        <w:t xml:space="preserve"> permitir la asignación en masa en el campo </w:t>
+      </w:r>
+      <w:proofErr w:type="spellStart"/>
+      <w:r>
+        <w:t>body</w:t>
+      </w:r>
+      <w:proofErr w:type="spellEnd"/>
+      <w:r>
+        <w:t>.</w:t>
+      </w:r>
+    </w:p>
+    <w:p>
+      <w:r>
+        <w:t>Desarrollo</w:t>
+      </w:r>
+    </w:p>
+    <w:p>
+      <w:r>
+        <w:t>Ruta y controlador</w:t>
+      </w:r>
+    </w:p>
+    <w:p>
+      <w:r>
+        <w:t xml:space="preserve">Escribimos el comando </w:t>
+      </w:r>
+      <w:proofErr w:type="spellStart"/>
+      <w:r>
+        <w:t>php</w:t>
+      </w:r>
+      <w:proofErr w:type="spellEnd"/>
+      <w:r>
+        <w:t xml:space="preserve"> </w:t>
+      </w:r>
+      <w:proofErr w:type="spellStart"/>
+      <w:r>
+        <w:t>artisan</w:t>
+      </w:r>
+      <w:proofErr w:type="spellEnd"/>
+      <w:r>
+        <w:t xml:space="preserve"> </w:t>
+      </w:r>
+      <w:proofErr w:type="spellStart"/>
+      <w:r>
+        <w:t>make</w:t>
+      </w:r>
+      <w:proofErr w:type="gramStart"/>
+      <w:r>
+        <w:t>:controller</w:t>
+      </w:r>
+      <w:proofErr w:type="spellEnd"/>
+      <w:proofErr w:type="gramEnd"/>
+      <w:r>
+        <w:t xml:space="preserve"> </w:t>
+      </w:r>
+      <w:proofErr w:type="spellStart"/>
+      <w:r>
+        <w:t>PostController</w:t>
+      </w:r>
+      <w:proofErr w:type="spellEnd"/>
+      <w:r>
+        <w:t xml:space="preserve"> para crear el archivo del controlador </w:t>
+      </w:r>
+      <w:proofErr w:type="spellStart"/>
+      <w:r>
+        <w:t>PostController.php</w:t>
+      </w:r>
+      <w:proofErr w:type="spellEnd"/>
+    </w:p>
+    <w:p>
+      <w:pPr>
+        <w:shd w:val="clear" w:color="auto" w:fill="1F1F1F"/>
+        <w:spacing w:after="0" w:line="285" w:lineRule="atLeast"/>
+        <w:rPr>
+          <w:rFonts w:ascii="Consolas" w:eastAsia="Times New Roman" w:hAnsi="Consolas" w:cs="Times New Roman"/>
+          <w:color w:val="CCCCCC"/>
+          <w:sz w:val="21"/>
+          <w:szCs w:val="21"/>
+          <w:lang w:eastAsia="es-ES"/>
+        </w:rPr>
+      </w:pPr>
+      <w:proofErr w:type="spellStart"/>
+      <w:proofErr w:type="gramStart"/>
+      <w:r>
+        <w:rPr>
+          <w:rFonts w:ascii="Consolas" w:eastAsia="Times New Roman" w:hAnsi="Consolas" w:cs="Times New Roman"/>
+          <w:color w:val="569CD6"/>
+          <w:sz w:val="21"/>
+          <w:szCs w:val="21"/>
+          <w:lang w:eastAsia="es-ES"/>
+        </w:rPr>
+        <w:t>class</w:t>
+      </w:r>
+      <w:proofErr w:type="spellEnd"/>
+      <w:proofErr w:type="gramEnd"/>
+      <w:r>
+        <w:rPr>
+          <w:rFonts w:ascii="Consolas" w:eastAsia="Times New Roman" w:hAnsi="Consolas" w:cs="Times New Roman"/>
+          <w:color w:val="D4D4D4"/>
+          <w:sz w:val="21"/>
+          <w:szCs w:val="21"/>
+          <w:lang w:eastAsia="es-ES"/>
+        </w:rPr>
+        <w:t xml:space="preserve"> </w:t>
+      </w:r>
+      <w:proofErr w:type="spellStart"/>
+      <w:r>
+        <w:rPr>
+          <w:rFonts w:ascii="Consolas" w:eastAsia="Times New Roman" w:hAnsi="Consolas" w:cs="Times New Roman"/>
+          <w:color w:val="4EC9B0"/>
+          <w:sz w:val="21"/>
+          <w:szCs w:val="21"/>
+          <w:lang w:eastAsia="es-ES"/>
+        </w:rPr>
+        <w:t>PostController</w:t>
+      </w:r>
+      <w:proofErr w:type="spellEnd"/>
+      <w:r>
+        <w:rPr>
+          <w:rFonts w:ascii="Consolas" w:eastAsia="Times New Roman" w:hAnsi="Consolas" w:cs="Times New Roman"/>
+          <w:color w:val="D4D4D4"/>
+          <w:sz w:val="21"/>
+          <w:szCs w:val="21"/>
+          <w:lang w:eastAsia="es-ES"/>
+        </w:rPr>
+        <w:t xml:space="preserve"> </w:t>
+      </w:r>
+      <w:proofErr w:type="spellStart"/>
+      <w:r>
+        <w:rPr>
+          <w:rFonts w:ascii="Consolas" w:eastAsia="Times New Roman" w:hAnsi="Consolas" w:cs="Times New Roman"/>
+          <w:color w:val="569CD6"/>
+          <w:sz w:val="21"/>
+          <w:szCs w:val="21"/>
+          <w:lang w:eastAsia="es-ES"/>
+        </w:rPr>
+        <w:t>extends</w:t>
+      </w:r>
+      <w:proofErr w:type="spellEnd"/>
+      <w:r>
+        <w:rPr>
+          <w:rFonts w:ascii="Consolas" w:eastAsia="Times New Roman" w:hAnsi="Consolas" w:cs="Times New Roman"/>
+          <w:color w:val="D4D4D4"/>
+          <w:sz w:val="21"/>
+          <w:szCs w:val="21"/>
+          <w:lang w:eastAsia="es-ES"/>
+        </w:rPr>
+        <w:t xml:space="preserve"> </w:t>
+      </w:r>
+      <w:proofErr w:type="spellStart"/>
+      <w:r>
+        <w:rPr>
+          <w:rFonts w:ascii="Consolas" w:eastAsia="Times New Roman" w:hAnsi="Consolas" w:cs="Times New Roman"/>
+          <w:color w:val="4EC9B0"/>
+          <w:sz w:val="21"/>
+          <w:szCs w:val="21"/>
+          <w:lang w:eastAsia="es-ES"/>
+        </w:rPr>
+        <w:t>Controller</w:t>
+      </w:r>
+      <w:proofErr w:type="spellEnd"/>
+    </w:p>
+    <w:p>
+      <w:pPr>
+        <w:shd w:val="clear" w:color="auto" w:fill="1F1F1F"/>
+        <w:spacing w:after="0" w:line="285" w:lineRule="atLeast"/>
+        <w:rPr>
+          <w:rFonts w:ascii="Consolas" w:eastAsia="Times New Roman" w:hAnsi="Consolas" w:cs="Times New Roman"/>
+          <w:color w:val="CCCCCC"/>
+          <w:sz w:val="21"/>
+          <w:szCs w:val="21"/>
+          <w:lang w:eastAsia="es-ES"/>
+        </w:rPr>
+      </w:pPr>
+      <w:r>
+        <w:rPr>
+          <w:rFonts w:ascii="Consolas" w:eastAsia="Times New Roman" w:hAnsi="Consolas" w:cs="Times New Roman"/>
+          <w:color w:val="D4D4D4"/>
+          <w:sz w:val="21"/>
+          <w:szCs w:val="21"/>
+          <w:lang w:eastAsia="es-ES"/>
+        </w:rPr>
+        <w:t>{</w:t>
+      </w:r>
+    </w:p>
+    <w:p>
+      <w:pPr>
+        <w:shd w:val="clear" w:color="auto" w:fill="1F1F1F"/>
+        <w:spacing w:after="0" w:line="285" w:lineRule="atLeast"/>
+        <w:rPr>
+          <w:rFonts w:ascii="Consolas" w:eastAsia="Times New Roman" w:hAnsi="Consolas" w:cs="Times New Roman"/>
+          <w:color w:val="CCCCCC"/>
+          <w:sz w:val="21"/>
+          <w:szCs w:val="21"/>
+          <w:lang w:eastAsia="es-ES"/>
+        </w:rPr>
+      </w:pPr>
+      <w:r>
+        <w:rPr>
+          <w:rFonts w:ascii="Consolas" w:eastAsia="Times New Roman" w:hAnsi="Consolas" w:cs="Times New Roman"/>
+          <w:color w:val="D4D4D4"/>
+          <w:sz w:val="21"/>
+          <w:szCs w:val="21"/>
+          <w:lang w:eastAsia="es-ES"/>
+        </w:rPr>
+        <w:t xml:space="preserve">    </w:t>
+      </w:r>
+      <w:proofErr w:type="spellStart"/>
+      <w:proofErr w:type="gramStart"/>
+      <w:r>
+        <w:rPr>
+          <w:rFonts w:ascii="Consolas" w:eastAsia="Times New Roman" w:hAnsi="Consolas" w:cs="Times New Roman"/>
+          <w:color w:val="569CD6"/>
+          <w:sz w:val="21"/>
+          <w:szCs w:val="21"/>
+          <w:lang w:eastAsia="es-ES"/>
+        </w:rPr>
+        <w:t>public</w:t>
+      </w:r>
+      <w:proofErr w:type="spellEnd"/>
+      <w:proofErr w:type="gramEnd"/>
+      <w:r>
+        <w:rPr>
+          <w:rFonts w:ascii="Consolas" w:eastAsia="Times New Roman" w:hAnsi="Consolas" w:cs="Times New Roman"/>
+          <w:color w:val="D4D4D4"/>
+          <w:sz w:val="21"/>
+          <w:szCs w:val="21"/>
+          <w:lang w:eastAsia="es-ES"/>
+        </w:rPr>
+        <w:t xml:space="preserve"> </w:t>
+      </w:r>
+      <w:proofErr w:type="spellStart"/>
+      <w:r>
+        <w:rPr>
+          <w:rFonts w:ascii="Consolas" w:eastAsia="Times New Roman" w:hAnsi="Consolas" w:cs="Times New Roman"/>
+          <w:color w:val="569CD6"/>
+          <w:sz w:val="21"/>
+          <w:szCs w:val="21"/>
+          <w:lang w:eastAsia="es-ES"/>
+        </w:rPr>
+        <w:t>function</w:t>
+      </w:r>
+      <w:proofErr w:type="spellEnd"/>
+      <w:r>
+        <w:rPr>
+          <w:rFonts w:ascii="Consolas" w:eastAsia="Times New Roman" w:hAnsi="Consolas" w:cs="Times New Roman"/>
+          <w:color w:val="D4D4D4"/>
+          <w:sz w:val="21"/>
+          <w:szCs w:val="21"/>
+          <w:lang w:eastAsia="es-ES"/>
+        </w:rPr>
+        <w:t xml:space="preserve"> </w:t>
+      </w:r>
+      <w:proofErr w:type="spellStart"/>
+      <w:r>
+        <w:rPr>
+          <w:rFonts w:ascii="Consolas" w:eastAsia="Times New Roman" w:hAnsi="Consolas" w:cs="Times New Roman"/>
+          <w:color w:val="DCDCAA"/>
+          <w:sz w:val="21"/>
+          <w:szCs w:val="21"/>
+          <w:lang w:eastAsia="es-ES"/>
+        </w:rPr>
+        <w:t>index</w:t>
+      </w:r>
+      <w:proofErr w:type="spellEnd"/>
+      <w:r>
+        <w:rPr>
+          <w:rFonts w:ascii="Consolas" w:eastAsia="Times New Roman" w:hAnsi="Consolas" w:cs="Times New Roman"/>
+          <w:color w:val="D4D4D4"/>
+          <w:sz w:val="21"/>
+          <w:szCs w:val="21"/>
+          <w:lang w:eastAsia="es-ES"/>
+        </w:rPr>
+        <w:t>()</w:t>
+      </w:r>
+    </w:p>
+    <w:p>
+      <w:pPr>
+        <w:shd w:val="clear" w:color="auto" w:fill="1F1F1F"/>
+        <w:spacing w:after="0" w:line="285" w:lineRule="atLeast"/>
+        <w:rPr>
+          <w:rFonts w:ascii="Consolas" w:eastAsia="Times New Roman" w:hAnsi="Consolas" w:cs="Times New Roman"/>
+          <w:color w:val="CCCCCC"/>
+          <w:sz w:val="21"/>
+          <w:szCs w:val="21"/>
+          <w:lang w:eastAsia="es-ES"/>
+        </w:rPr>
+      </w:pPr>
+      <w:r>
+        <w:rPr>
+          <w:rFonts w:ascii="Consolas" w:eastAsia="Times New Roman" w:hAnsi="Consolas" w:cs="Times New Roman"/>
+          <w:color w:val="D4D4D4"/>
+          <w:sz w:val="21"/>
+          <w:szCs w:val="21"/>
+          <w:lang w:eastAsia="es-ES"/>
+        </w:rPr>
+        <w:lastRenderedPageBreak/>
+        <w:t>    {</w:t>
+      </w:r>
+    </w:p>
+    <w:p>
+      <w:pPr>
+        <w:shd w:val="clear" w:color="auto" w:fill="1F1F1F"/>
+        <w:spacing w:after="0" w:line="285" w:lineRule="atLeast"/>
+        <w:rPr>
+          <w:rFonts w:ascii="Consolas" w:eastAsia="Times New Roman" w:hAnsi="Consolas" w:cs="Times New Roman"/>
+          <w:color w:val="CCCCCC"/>
+          <w:sz w:val="21"/>
+          <w:szCs w:val="21"/>
+          <w:lang w:eastAsia="es-ES"/>
+        </w:rPr>
+      </w:pPr>
+      <w:r>
+        <w:rPr>
+          <w:rFonts w:ascii="Consolas" w:eastAsia="Times New Roman" w:hAnsi="Consolas" w:cs="Times New Roman"/>
+          <w:color w:val="D4D4D4"/>
+          <w:sz w:val="21"/>
+          <w:szCs w:val="21"/>
+          <w:lang w:eastAsia="es-ES"/>
+        </w:rPr>
+        <w:t xml:space="preserve">        </w:t>
+      </w:r>
+      <w:proofErr w:type="spellStart"/>
+      <w:proofErr w:type="gramStart"/>
+      <w:r>
+        <w:rPr>
+          <w:rFonts w:ascii="Consolas" w:eastAsia="Times New Roman" w:hAnsi="Consolas" w:cs="Times New Roman"/>
+          <w:color w:val="C586C0"/>
+          <w:sz w:val="21"/>
+          <w:szCs w:val="21"/>
+          <w:lang w:eastAsia="es-ES"/>
+        </w:rPr>
+        <w:t>return</w:t>
+      </w:r>
+      <w:proofErr w:type="spellEnd"/>
+      <w:proofErr w:type="gramEnd"/>
+      <w:r>
+        <w:rPr>
+          <w:rFonts w:ascii="Consolas" w:eastAsia="Times New Roman" w:hAnsi="Consolas" w:cs="Times New Roman"/>
+          <w:color w:val="D4D4D4"/>
+          <w:sz w:val="21"/>
+          <w:szCs w:val="21"/>
+          <w:lang w:eastAsia="es-ES"/>
+        </w:rPr>
+        <w:t xml:space="preserve"> </w:t>
+      </w:r>
+      <w:r>
+        <w:rPr>
+          <w:rFonts w:ascii="Consolas" w:eastAsia="Times New Roman" w:hAnsi="Consolas" w:cs="Times New Roman"/>
+          <w:color w:val="CE9178"/>
+          <w:sz w:val="21"/>
+          <w:szCs w:val="21"/>
+          <w:lang w:eastAsia="es-ES"/>
+        </w:rPr>
+        <w:t>'</w:t>
+      </w:r>
+      <w:proofErr w:type="spellStart"/>
+      <w:r>
+        <w:rPr>
+          <w:rFonts w:ascii="Consolas" w:eastAsia="Times New Roman" w:hAnsi="Consolas" w:cs="Times New Roman"/>
+          <w:color w:val="CE9178"/>
+          <w:sz w:val="21"/>
+          <w:szCs w:val="21"/>
+          <w:lang w:eastAsia="es-ES"/>
+        </w:rPr>
+        <w:t>index</w:t>
+      </w:r>
+      <w:proofErr w:type="spellEnd"/>
+      <w:r>
+        <w:rPr>
+          <w:rFonts w:ascii="Consolas" w:eastAsia="Times New Roman" w:hAnsi="Consolas" w:cs="Times New Roman"/>
+          <w:color w:val="CE9178"/>
+          <w:sz w:val="21"/>
+          <w:szCs w:val="21"/>
+          <w:lang w:eastAsia="es-ES"/>
+        </w:rPr>
+        <w:t>'</w:t>
+      </w:r>
+      <w:r>
+        <w:rPr>
+          <w:rFonts w:ascii="Consolas" w:eastAsia="Times New Roman" w:hAnsi="Consolas" w:cs="Times New Roman"/>
+          <w:color w:val="D4D4D4"/>
+          <w:sz w:val="21"/>
+          <w:szCs w:val="21"/>
+          <w:lang w:eastAsia="es-ES"/>
+        </w:rPr>
+        <w:t>;</w:t>
+      </w:r>
+    </w:p>
+    <w:p>
+      <w:pPr>
+        <w:shd w:val="clear" w:color="auto" w:fill="1F1F1F"/>
+        <w:spacing w:after="0" w:line="285" w:lineRule="atLeast"/>
+        <w:rPr>
+          <w:rFonts w:ascii="Consolas" w:eastAsia="Times New Roman" w:hAnsi="Consolas" w:cs="Times New Roman"/>
+          <w:color w:val="CCCCCC"/>
+          <w:sz w:val="21"/>
+          <w:szCs w:val="21"/>
+          <w:lang w:eastAsia="es-ES"/>
+        </w:rPr>
+      </w:pPr>
+      <w:r>
+        <w:rPr>
+          <w:rFonts w:ascii="Consolas" w:eastAsia="Times New Roman" w:hAnsi="Consolas" w:cs="Times New Roman"/>
+          <w:color w:val="D4D4D4"/>
+          <w:sz w:val="21"/>
+          <w:szCs w:val="21"/>
+          <w:lang w:eastAsia="es-ES"/>
+        </w:rPr>
+        <w:t>    }</w:t>
+      </w:r>
+    </w:p>
+    <w:p>
+      <w:pPr>
+        <w:shd w:val="clear" w:color="auto" w:fill="1F1F1F"/>
+        <w:spacing w:after="0" w:line="285" w:lineRule="atLeast"/>
+        <w:rPr>
+          <w:rFonts w:ascii="Consolas" w:eastAsia="Times New Roman" w:hAnsi="Consolas" w:cs="Times New Roman"/>
+          <w:color w:val="CCCCCC"/>
+          <w:sz w:val="21"/>
+          <w:szCs w:val="21"/>
+          <w:lang w:eastAsia="es-ES"/>
+        </w:rPr>
+      </w:pPr>
+      <w:r>
+        <w:rPr>
+          <w:rFonts w:ascii="Consolas" w:eastAsia="Times New Roman" w:hAnsi="Consolas" w:cs="Times New Roman"/>
+          <w:color w:val="D4D4D4"/>
+          <w:sz w:val="21"/>
+          <w:szCs w:val="21"/>
+          <w:lang w:eastAsia="es-ES"/>
+        </w:rPr>
+        <w:t xml:space="preserve">    </w:t>
+      </w:r>
+      <w:proofErr w:type="spellStart"/>
+      <w:proofErr w:type="gramStart"/>
+      <w:r>
+        <w:rPr>
+          <w:rFonts w:ascii="Consolas" w:eastAsia="Times New Roman" w:hAnsi="Consolas" w:cs="Times New Roman"/>
+          <w:color w:val="569CD6"/>
+          <w:sz w:val="21"/>
+          <w:szCs w:val="21"/>
+          <w:lang w:eastAsia="es-ES"/>
+        </w:rPr>
+        <w:t>public</w:t>
+      </w:r>
+      <w:proofErr w:type="spellEnd"/>
+      <w:proofErr w:type="gramEnd"/>
+      <w:r>
+        <w:rPr>
+          <w:rFonts w:ascii="Consolas" w:eastAsia="Times New Roman" w:hAnsi="Consolas" w:cs="Times New Roman"/>
+          <w:color w:val="D4D4D4"/>
+          <w:sz w:val="21"/>
+          <w:szCs w:val="21"/>
+          <w:lang w:eastAsia="es-ES"/>
+        </w:rPr>
+        <w:t xml:space="preserve"> </w:t>
+      </w:r>
+      <w:proofErr w:type="spellStart"/>
+      <w:r>
+        <w:rPr>
+          <w:rFonts w:ascii="Consolas" w:eastAsia="Times New Roman" w:hAnsi="Consolas" w:cs="Times New Roman"/>
+          <w:color w:val="569CD6"/>
+          <w:sz w:val="21"/>
+          <w:szCs w:val="21"/>
+          <w:lang w:eastAsia="es-ES"/>
+        </w:rPr>
+        <w:t>function</w:t>
+      </w:r>
+      <w:proofErr w:type="spellEnd"/>
+      <w:r>
+        <w:rPr>
+          <w:rFonts w:ascii="Consolas" w:eastAsia="Times New Roman" w:hAnsi="Consolas" w:cs="Times New Roman"/>
+          <w:color w:val="D4D4D4"/>
+          <w:sz w:val="21"/>
+          <w:szCs w:val="21"/>
+          <w:lang w:eastAsia="es-ES"/>
+        </w:rPr>
+        <w:t xml:space="preserve"> </w:t>
+      </w:r>
+      <w:proofErr w:type="spellStart"/>
+      <w:r>
+        <w:rPr>
+          <w:rFonts w:ascii="Consolas" w:eastAsia="Times New Roman" w:hAnsi="Consolas" w:cs="Times New Roman"/>
+          <w:color w:val="DCDCAA"/>
+          <w:sz w:val="21"/>
+          <w:szCs w:val="21"/>
+          <w:lang w:eastAsia="es-ES"/>
+        </w:rPr>
+        <w:t>store</w:t>
+      </w:r>
+      <w:proofErr w:type="spellEnd"/>
+      <w:r>
+        <w:rPr>
+          <w:rFonts w:ascii="Consolas" w:eastAsia="Times New Roman" w:hAnsi="Consolas" w:cs="Times New Roman"/>
+          <w:color w:val="D4D4D4"/>
+          <w:sz w:val="21"/>
+          <w:szCs w:val="21"/>
+          <w:lang w:eastAsia="es-ES"/>
+        </w:rPr>
+        <w:t>()</w:t>
+      </w:r>
+    </w:p>
+    <w:p>
+      <w:pPr>
+        <w:shd w:val="clear" w:color="auto" w:fill="1F1F1F"/>
+        <w:spacing w:after="0" w:line="285" w:lineRule="atLeast"/>
+        <w:rPr>
+          <w:rFonts w:ascii="Consolas" w:eastAsia="Times New Roman" w:hAnsi="Consolas" w:cs="Times New Roman"/>
+          <w:color w:val="CCCCCC"/>
+          <w:sz w:val="21"/>
+          <w:szCs w:val="21"/>
+          <w:lang w:eastAsia="es-ES"/>
+        </w:rPr>
+      </w:pPr>
+      <w:r>
+        <w:rPr>
+          <w:rFonts w:ascii="Consolas" w:eastAsia="Times New Roman" w:hAnsi="Consolas" w:cs="Times New Roman"/>
+          <w:color w:val="D4D4D4"/>
+          <w:sz w:val="21"/>
+          <w:szCs w:val="21"/>
+          <w:lang w:eastAsia="es-ES"/>
+        </w:rPr>
+        <w:t>    {</w:t>
+      </w:r>
+    </w:p>
+    <w:p>
+      <w:pPr>
+        <w:shd w:val="clear" w:color="auto" w:fill="1F1F1F"/>
+        <w:spacing w:after="0" w:line="285" w:lineRule="atLeast"/>
+        <w:rPr>
+          <w:rFonts w:ascii="Consolas" w:eastAsia="Times New Roman" w:hAnsi="Consolas" w:cs="Times New Roman"/>
+          <w:color w:val="CCCCCC"/>
+          <w:sz w:val="21"/>
+          <w:szCs w:val="21"/>
+          <w:lang w:eastAsia="es-ES"/>
+        </w:rPr>
+      </w:pPr>
+      <w:r>
+        <w:rPr>
+          <w:rFonts w:ascii="Consolas" w:eastAsia="Times New Roman" w:hAnsi="Consolas" w:cs="Times New Roman"/>
+          <w:color w:val="D4D4D4"/>
+          <w:sz w:val="21"/>
+          <w:szCs w:val="21"/>
+          <w:lang w:eastAsia="es-ES"/>
+        </w:rPr>
+        <w:t xml:space="preserve">        </w:t>
+      </w:r>
+      <w:r>
+        <w:rPr>
+          <w:rFonts w:ascii="Consolas" w:eastAsia="Times New Roman" w:hAnsi="Consolas" w:cs="Times New Roman"/>
+          <w:color w:val="6A9955"/>
+          <w:sz w:val="21"/>
+          <w:szCs w:val="21"/>
+          <w:lang w:eastAsia="es-ES"/>
+        </w:rPr>
+        <w:t>//guardar;</w:t>
+      </w:r>
+    </w:p>
+    <w:p>
+      <w:pPr>
+        <w:shd w:val="clear" w:color="auto" w:fill="1F1F1F"/>
+        <w:spacing w:after="0" w:line="285" w:lineRule="atLeast"/>
+        <w:rPr>
+          <w:rFonts w:ascii="Consolas" w:eastAsia="Times New Roman" w:hAnsi="Consolas" w:cs="Times New Roman"/>
+          <w:color w:val="CCCCCC"/>
+          <w:sz w:val="21"/>
+          <w:szCs w:val="21"/>
+          <w:lang w:eastAsia="es-ES"/>
+        </w:rPr>
+      </w:pPr>
+      <w:r>
+        <w:rPr>
+          <w:rFonts w:ascii="Consolas" w:eastAsia="Times New Roman" w:hAnsi="Consolas" w:cs="Times New Roman"/>
+          <w:color w:val="D4D4D4"/>
+          <w:sz w:val="21"/>
+          <w:szCs w:val="21"/>
+          <w:lang w:eastAsia="es-ES"/>
+        </w:rPr>
+        <w:t>    }</w:t>
+      </w:r>
+    </w:p>
+    <w:p>
+      <w:pPr>
+        <w:shd w:val="clear" w:color="auto" w:fill="1F1F1F"/>
+        <w:spacing w:after="0" w:line="285" w:lineRule="atLeast"/>
+        <w:rPr>
+          <w:rFonts w:ascii="Consolas" w:eastAsia="Times New Roman" w:hAnsi="Consolas" w:cs="Times New Roman"/>
+          <w:color w:val="CCCCCC"/>
+          <w:sz w:val="21"/>
+          <w:szCs w:val="21"/>
+          <w:lang w:eastAsia="es-ES"/>
+        </w:rPr>
+      </w:pPr>
+      <w:r>
+        <w:rPr>
+          <w:rFonts w:ascii="Consolas" w:eastAsia="Times New Roman" w:hAnsi="Consolas" w:cs="Times New Roman"/>
+          <w:color w:val="D4D4D4"/>
+          <w:sz w:val="21"/>
+          <w:szCs w:val="21"/>
+          <w:lang w:eastAsia="es-ES"/>
+        </w:rPr>
+        <w:t xml:space="preserve">    </w:t>
+      </w:r>
+      <w:proofErr w:type="spellStart"/>
+      <w:proofErr w:type="gramStart"/>
+      <w:r>
+        <w:rPr>
+          <w:rFonts w:ascii="Consolas" w:eastAsia="Times New Roman" w:hAnsi="Consolas" w:cs="Times New Roman"/>
+          <w:color w:val="569CD6"/>
+          <w:sz w:val="21"/>
+          <w:szCs w:val="21"/>
+          <w:lang w:eastAsia="es-ES"/>
+        </w:rPr>
+        <w:t>public</w:t>
+      </w:r>
+      <w:proofErr w:type="spellEnd"/>
+      <w:proofErr w:type="gramEnd"/>
+      <w:r>
+        <w:rPr>
+          <w:rFonts w:ascii="Consolas" w:eastAsia="Times New Roman" w:hAnsi="Consolas" w:cs="Times New Roman"/>
+          <w:color w:val="D4D4D4"/>
+          <w:sz w:val="21"/>
+          <w:szCs w:val="21"/>
+          <w:lang w:eastAsia="es-ES"/>
+        </w:rPr>
+        <w:t xml:space="preserve"> </w:t>
+      </w:r>
+      <w:proofErr w:type="spellStart"/>
+      <w:r>
+        <w:rPr>
+          <w:rFonts w:ascii="Consolas" w:eastAsia="Times New Roman" w:hAnsi="Consolas" w:cs="Times New Roman"/>
+          <w:color w:val="569CD6"/>
+          <w:sz w:val="21"/>
+          <w:szCs w:val="21"/>
+          <w:lang w:eastAsia="es-ES"/>
+        </w:rPr>
+        <w:t>function</w:t>
+      </w:r>
+      <w:proofErr w:type="spellEnd"/>
+      <w:r>
+        <w:rPr>
+          <w:rFonts w:ascii="Consolas" w:eastAsia="Times New Roman" w:hAnsi="Consolas" w:cs="Times New Roman"/>
+          <w:color w:val="D4D4D4"/>
+          <w:sz w:val="21"/>
+          <w:szCs w:val="21"/>
+          <w:lang w:eastAsia="es-ES"/>
+        </w:rPr>
+        <w:t xml:space="preserve"> </w:t>
+      </w:r>
+      <w:proofErr w:type="spellStart"/>
+      <w:r>
+        <w:rPr>
+          <w:rFonts w:ascii="Consolas" w:eastAsia="Times New Roman" w:hAnsi="Consolas" w:cs="Times New Roman"/>
+          <w:color w:val="DCDCAA"/>
+          <w:sz w:val="21"/>
+          <w:szCs w:val="21"/>
+          <w:lang w:eastAsia="es-ES"/>
+        </w:rPr>
+        <w:t>destroy</w:t>
+      </w:r>
+      <w:proofErr w:type="spellEnd"/>
+      <w:r>
+        <w:rPr>
+          <w:rFonts w:ascii="Consolas" w:eastAsia="Times New Roman" w:hAnsi="Consolas" w:cs="Times New Roman"/>
+          <w:color w:val="D4D4D4"/>
+          <w:sz w:val="21"/>
+          <w:szCs w:val="21"/>
+          <w:lang w:eastAsia="es-ES"/>
+        </w:rPr>
+        <w:t>()</w:t>
+      </w:r>
+    </w:p>
+    <w:p>
+      <w:pPr>
+        <w:shd w:val="clear" w:color="auto" w:fill="1F1F1F"/>
+        <w:spacing w:after="0" w:line="285" w:lineRule="atLeast"/>
+        <w:rPr>
+          <w:rFonts w:ascii="Consolas" w:eastAsia="Times New Roman" w:hAnsi="Consolas" w:cs="Times New Roman"/>
+          <w:color w:val="CCCCCC"/>
+          <w:sz w:val="21"/>
+          <w:szCs w:val="21"/>
+          <w:lang w:eastAsia="es-ES"/>
+        </w:rPr>
+      </w:pPr>
+      <w:r>
+        <w:rPr>
+          <w:rFonts w:ascii="Consolas" w:eastAsia="Times New Roman" w:hAnsi="Consolas" w:cs="Times New Roman"/>
+          <w:color w:val="D4D4D4"/>
+          <w:sz w:val="21"/>
+          <w:szCs w:val="21"/>
+          <w:lang w:eastAsia="es-ES"/>
+        </w:rPr>
+        <w:t>    {</w:t>
+      </w:r>
+    </w:p>
+    <w:p>
+      <w:pPr>
+        <w:shd w:val="clear" w:color="auto" w:fill="1F1F1F"/>
+        <w:spacing w:after="0" w:line="285" w:lineRule="atLeast"/>
+        <w:rPr>
+          <w:rFonts w:ascii="Consolas" w:eastAsia="Times New Roman" w:hAnsi="Consolas" w:cs="Times New Roman"/>
+          <w:color w:val="CCCCCC"/>
+          <w:sz w:val="21"/>
+          <w:szCs w:val="21"/>
+          <w:lang w:eastAsia="es-ES"/>
+        </w:rPr>
+      </w:pPr>
+      <w:r>
+        <w:rPr>
+          <w:rFonts w:ascii="Consolas" w:eastAsia="Times New Roman" w:hAnsi="Consolas" w:cs="Times New Roman"/>
+          <w:color w:val="D4D4D4"/>
+          <w:sz w:val="21"/>
+          <w:szCs w:val="21"/>
+          <w:lang w:eastAsia="es-ES"/>
+        </w:rPr>
+        <w:t xml:space="preserve">        </w:t>
+      </w:r>
+      <w:r>
+        <w:rPr>
+          <w:rFonts w:ascii="Consolas" w:eastAsia="Times New Roman" w:hAnsi="Consolas" w:cs="Times New Roman"/>
+          <w:color w:val="6A9955"/>
+          <w:sz w:val="21"/>
+          <w:szCs w:val="21"/>
+          <w:lang w:eastAsia="es-ES"/>
+        </w:rPr>
+        <w:t>//eliminar</w:t>
+      </w:r>
+    </w:p>
+    <w:p>
+      <w:pPr>
+        <w:shd w:val="clear" w:color="auto" w:fill="1F1F1F"/>
+        <w:spacing w:after="0" w:line="285" w:lineRule="atLeast"/>
+        <w:rPr>
+          <w:rFonts w:ascii="Consolas" w:eastAsia="Times New Roman" w:hAnsi="Consolas" w:cs="Times New Roman"/>
+          <w:color w:val="CCCCCC"/>
+          <w:sz w:val="21"/>
+          <w:szCs w:val="21"/>
+          <w:lang w:eastAsia="es-ES"/>
+        </w:rPr>
+      </w:pPr>
+      <w:r>
+        <w:rPr>
+          <w:rFonts w:ascii="Consolas" w:eastAsia="Times New Roman" w:hAnsi="Consolas" w:cs="Times New Roman"/>
+          <w:color w:val="D4D4D4"/>
+          <w:sz w:val="21"/>
+          <w:szCs w:val="21"/>
+          <w:lang w:eastAsia="es-ES"/>
+        </w:rPr>
+        <w:t>    }</w:t>
+      </w:r>
+    </w:p>
+    <w:p>
+      <w:pPr>
+        <w:shd w:val="clear" w:color="auto" w:fill="1F1F1F"/>
+        <w:spacing w:after="0" w:line="285" w:lineRule="atLeast"/>
+        <w:rPr>
+          <w:rFonts w:ascii="Consolas" w:eastAsia="Times New Roman" w:hAnsi="Consolas" w:cs="Times New Roman"/>
+          <w:color w:val="CCCCCC"/>
+          <w:sz w:val="21"/>
+          <w:szCs w:val="21"/>
+          <w:lang w:eastAsia="es-ES"/>
+        </w:rPr>
+      </w:pPr>
+      <w:r>
+        <w:rPr>
+          <w:rFonts w:ascii="Consolas" w:eastAsia="Times New Roman" w:hAnsi="Consolas" w:cs="Times New Roman"/>
+          <w:color w:val="D4D4D4"/>
+          <w:sz w:val="21"/>
+          <w:szCs w:val="21"/>
+          <w:lang w:eastAsia="es-ES"/>
+        </w:rPr>
+        <w:t>}</w:t>
+      </w:r>
+    </w:p>
+    <w:p>
+      <w:r>
+        <w:t xml:space="preserve">Añadimos las funciones </w:t>
+      </w:r>
+      <w:proofErr w:type="spellStart"/>
+      <w:r>
+        <w:t>index</w:t>
+      </w:r>
+      <w:proofErr w:type="spellEnd"/>
+      <w:r>
+        <w:t xml:space="preserve">, </w:t>
+      </w:r>
+      <w:proofErr w:type="spellStart"/>
+      <w:r>
+        <w:t>store</w:t>
+      </w:r>
+      <w:proofErr w:type="spellEnd"/>
+      <w:r>
+        <w:t xml:space="preserve"> y </w:t>
+      </w:r>
+      <w:proofErr w:type="spellStart"/>
+      <w:r>
+        <w:t>destroy</w:t>
+      </w:r>
+      <w:proofErr w:type="spellEnd"/>
+      <w:r>
+        <w:t xml:space="preserve"> y pasamos a crear las rutas</w:t>
+      </w:r>
+      <w:r>
+        <w:t xml:space="preserve"> en el archivo </w:t>
+      </w:r>
+      <w:proofErr w:type="spellStart"/>
+      <w:r>
+        <w:t>routes</w:t>
+      </w:r>
+      <w:proofErr w:type="spellEnd"/>
+      <w:r>
+        <w:t>/</w:t>
+      </w:r>
+      <w:proofErr w:type="spellStart"/>
+      <w:r>
+        <w:t>web.php</w:t>
+      </w:r>
+      <w:proofErr w:type="spellEnd"/>
+    </w:p>
+    <w:p>
+      <w:r>
+        <w:t xml:space="preserve">Añadimos </w:t>
+      </w:r>
+    </w:p>
+    <w:p>
+      <w:pPr>
+        <w:shd w:val="clear" w:color="auto" w:fill="1F1F1F"/>
+        <w:spacing w:after="0" w:line="285" w:lineRule="atLeast"/>
+        <w:rPr>
+          <w:rFonts w:ascii="Consolas" w:eastAsia="Times New Roman" w:hAnsi="Consolas" w:cs="Times New Roman"/>
+          <w:color w:val="CCCCCC"/>
+          <w:sz w:val="21"/>
+          <w:szCs w:val="21"/>
+          <w:lang w:eastAsia="es-ES"/>
+        </w:rPr>
+      </w:pPr>
+      <w:proofErr w:type="gramStart"/>
+      <w:r>
+        <w:rPr>
+          <w:rFonts w:ascii="Consolas" w:eastAsia="Times New Roman" w:hAnsi="Consolas" w:cs="Times New Roman"/>
+          <w:color w:val="569CD6"/>
+          <w:sz w:val="21"/>
+          <w:szCs w:val="21"/>
+          <w:lang w:eastAsia="es-ES"/>
+        </w:rPr>
+        <w:t>use</w:t>
+      </w:r>
+      <w:proofErr w:type="gramEnd"/>
+      <w:r>
+        <w:rPr>
+          <w:rFonts w:ascii="Consolas" w:eastAsia="Times New Roman" w:hAnsi="Consolas" w:cs="Times New Roman"/>
+          <w:color w:val="D4D4D4"/>
+          <w:sz w:val="21"/>
+          <w:szCs w:val="21"/>
+          <w:lang w:eastAsia="es-ES"/>
+        </w:rPr>
+        <w:t xml:space="preserve"> App\Http\</w:t>
+      </w:r>
+      <w:proofErr w:type="spellStart"/>
+      <w:r>
+        <w:rPr>
+          <w:rFonts w:ascii="Consolas" w:eastAsia="Times New Roman" w:hAnsi="Consolas" w:cs="Times New Roman"/>
+          <w:color w:val="D4D4D4"/>
+          <w:sz w:val="21"/>
+          <w:szCs w:val="21"/>
+          <w:lang w:eastAsia="es-ES"/>
+        </w:rPr>
+        <w:t>Controllers</w:t>
+      </w:r>
+      <w:proofErr w:type="spellEnd"/>
+      <w:r>
+        <w:rPr>
+          <w:rFonts w:ascii="Consolas" w:eastAsia="Times New Roman" w:hAnsi="Consolas" w:cs="Times New Roman"/>
+          <w:color w:val="D4D4D4"/>
+          <w:sz w:val="21"/>
+          <w:szCs w:val="21"/>
+          <w:lang w:eastAsia="es-ES"/>
+        </w:rPr>
+        <w:t>\</w:t>
+      </w:r>
+      <w:proofErr w:type="spellStart"/>
+      <w:r>
+        <w:rPr>
+          <w:rFonts w:ascii="Consolas" w:eastAsia="Times New Roman" w:hAnsi="Consolas" w:cs="Times New Roman"/>
+          <w:color w:val="4EC9B0"/>
+          <w:sz w:val="21"/>
+          <w:szCs w:val="21"/>
+          <w:lang w:eastAsia="es-ES"/>
+        </w:rPr>
+        <w:t>PostController</w:t>
+      </w:r>
+      <w:proofErr w:type="spellEnd"/>
+      <w:r>
+        <w:rPr>
+          <w:rFonts w:ascii="Consolas" w:eastAsia="Times New Roman" w:hAnsi="Consolas" w:cs="Times New Roman"/>
+          <w:color w:val="D4D4D4"/>
+          <w:sz w:val="21"/>
+          <w:szCs w:val="21"/>
+          <w:lang w:eastAsia="es-ES"/>
+        </w:rPr>
+        <w:t>;</w:t>
+      </w:r>
+    </w:p>
+    <w:p>
+      <w:proofErr w:type="gramStart"/>
+      <w:r>
+        <w:t>para</w:t>
+      </w:r>
+      <w:proofErr w:type="gramEnd"/>
+      <w:r>
+        <w:t xml:space="preserve"> importar el controlador que hemos definido.</w:t>
+      </w:r>
+    </w:p>
+    <w:p>
+      <w:r>
+        <w:t>Y añadimos las rutas, una para cada método que hemos creado.</w:t>
+      </w:r>
+    </w:p>
+    <w:p>
+      <w:pPr>
+        <w:shd w:val="clear" w:color="auto" w:fill="1F1F1F"/>
+        <w:spacing w:after="0" w:line="285" w:lineRule="atLeast"/>
+        <w:rPr>
+          <w:rFonts w:ascii="Consolas" w:eastAsia="Times New Roman" w:hAnsi="Consolas" w:cs="Times New Roman"/>
+          <w:color w:val="CCCCCC"/>
+          <w:sz w:val="21"/>
+          <w:szCs w:val="21"/>
+          <w:lang w:eastAsia="es-ES"/>
+        </w:rPr>
+      </w:pPr>
+      <w:proofErr w:type="spellStart"/>
+      <w:r>
+        <w:rPr>
+          <w:rFonts w:ascii="Consolas" w:eastAsia="Times New Roman" w:hAnsi="Consolas" w:cs="Times New Roman"/>
+          <w:color w:val="4EC9B0"/>
+          <w:sz w:val="21"/>
+          <w:szCs w:val="21"/>
+          <w:lang w:eastAsia="es-ES"/>
+        </w:rPr>
+        <w:t>Route</w:t>
+      </w:r>
+      <w:proofErr w:type="spellEnd"/>
+      <w:proofErr w:type="gramStart"/>
+      <w:r>
+        <w:rPr>
+          <w:rFonts w:ascii="Consolas" w:eastAsia="Times New Roman" w:hAnsi="Consolas" w:cs="Times New Roman"/>
+          <w:color w:val="D4D4D4"/>
+          <w:sz w:val="21"/>
+          <w:szCs w:val="21"/>
+          <w:lang w:eastAsia="es-ES"/>
+        </w:rPr>
+        <w:t>::</w:t>
+      </w:r>
+      <w:proofErr w:type="spellStart"/>
+      <w:r>
+        <w:rPr>
+          <w:rFonts w:ascii="Consolas" w:eastAsia="Times New Roman" w:hAnsi="Consolas" w:cs="Times New Roman"/>
+          <w:color w:val="DCDCAA"/>
+          <w:sz w:val="21"/>
+          <w:szCs w:val="21"/>
+          <w:lang w:eastAsia="es-ES"/>
+        </w:rPr>
+        <w:t>get</w:t>
+      </w:r>
+      <w:proofErr w:type="spellEnd"/>
+      <w:proofErr w:type="gramEnd"/>
+      <w:r>
+        <w:rPr>
+          <w:rFonts w:ascii="Consolas" w:eastAsia="Times New Roman" w:hAnsi="Consolas" w:cs="Times New Roman"/>
+          <w:color w:val="D4D4D4"/>
+          <w:sz w:val="21"/>
+          <w:szCs w:val="21"/>
+          <w:lang w:eastAsia="es-ES"/>
+        </w:rPr>
+        <w:t>(</w:t>
+      </w:r>
+      <w:r>
+        <w:rPr>
+          <w:rFonts w:ascii="Consolas" w:eastAsia="Times New Roman" w:hAnsi="Consolas" w:cs="Times New Roman"/>
+          <w:color w:val="CE9178"/>
+          <w:sz w:val="21"/>
+          <w:szCs w:val="21"/>
+          <w:lang w:eastAsia="es-ES"/>
+        </w:rPr>
+        <w:t>'</w:t>
+      </w:r>
+      <w:proofErr w:type="spellStart"/>
+      <w:r>
+        <w:rPr>
+          <w:rFonts w:ascii="Consolas" w:eastAsia="Times New Roman" w:hAnsi="Consolas" w:cs="Times New Roman"/>
+          <w:color w:val="CE9178"/>
+          <w:sz w:val="21"/>
+          <w:szCs w:val="21"/>
+          <w:lang w:eastAsia="es-ES"/>
+        </w:rPr>
+        <w:t>posts</w:t>
+      </w:r>
+      <w:proofErr w:type="spellEnd"/>
+      <w:r>
+        <w:rPr>
+          <w:rFonts w:ascii="Consolas" w:eastAsia="Times New Roman" w:hAnsi="Consolas" w:cs="Times New Roman"/>
+          <w:color w:val="CE9178"/>
+          <w:sz w:val="21"/>
+          <w:szCs w:val="21"/>
+          <w:lang w:eastAsia="es-ES"/>
+        </w:rPr>
+        <w:t>'</w:t>
+      </w:r>
+      <w:r>
+        <w:rPr>
+          <w:rFonts w:ascii="Consolas" w:eastAsia="Times New Roman" w:hAnsi="Consolas" w:cs="Times New Roman"/>
+          <w:color w:val="D4D4D4"/>
+          <w:sz w:val="21"/>
+          <w:szCs w:val="21"/>
+          <w:lang w:eastAsia="es-ES"/>
+        </w:rPr>
+        <w:t>,[</w:t>
+      </w:r>
+      <w:proofErr w:type="spellStart"/>
+      <w:r>
+        <w:rPr>
+          <w:rFonts w:ascii="Consolas" w:eastAsia="Times New Roman" w:hAnsi="Consolas" w:cs="Times New Roman"/>
+          <w:color w:val="4EC9B0"/>
+          <w:sz w:val="21"/>
+          <w:szCs w:val="21"/>
+          <w:lang w:eastAsia="es-ES"/>
+        </w:rPr>
+        <w:t>PostController</w:t>
+      </w:r>
+      <w:proofErr w:type="spellEnd"/>
+      <w:r>
+        <w:rPr>
+          <w:rFonts w:ascii="Consolas" w:eastAsia="Times New Roman" w:hAnsi="Consolas" w:cs="Times New Roman"/>
+          <w:color w:val="D4D4D4"/>
+          <w:sz w:val="21"/>
+          <w:szCs w:val="21"/>
+          <w:lang w:eastAsia="es-ES"/>
+        </w:rPr>
+        <w:t>::</w:t>
+      </w:r>
+      <w:proofErr w:type="spellStart"/>
+      <w:r>
+        <w:rPr>
+          <w:rFonts w:ascii="Consolas" w:eastAsia="Times New Roman" w:hAnsi="Consolas" w:cs="Times New Roman"/>
+          <w:color w:val="569CD6"/>
+          <w:sz w:val="21"/>
+          <w:szCs w:val="21"/>
+          <w:lang w:eastAsia="es-ES"/>
+        </w:rPr>
+        <w:t>class</w:t>
+      </w:r>
+      <w:proofErr w:type="spellEnd"/>
+      <w:r>
+        <w:rPr>
+          <w:rFonts w:ascii="Consolas" w:eastAsia="Times New Roman" w:hAnsi="Consolas" w:cs="Times New Roman"/>
+          <w:color w:val="D4D4D4"/>
+          <w:sz w:val="21"/>
+          <w:szCs w:val="21"/>
+          <w:lang w:eastAsia="es-ES"/>
+        </w:rPr>
+        <w:t xml:space="preserve">, </w:t>
+      </w:r>
+      <w:r>
+        <w:rPr>
+          <w:rFonts w:ascii="Consolas" w:eastAsia="Times New Roman" w:hAnsi="Consolas" w:cs="Times New Roman"/>
+          <w:color w:val="CE9178"/>
+          <w:sz w:val="21"/>
+          <w:szCs w:val="21"/>
+          <w:lang w:eastAsia="es-ES"/>
+        </w:rPr>
+        <w:t>'</w:t>
+      </w:r>
+      <w:proofErr w:type="spellStart"/>
+      <w:r>
+        <w:rPr>
+          <w:rFonts w:ascii="Consolas" w:eastAsia="Times New Roman" w:hAnsi="Consolas" w:cs="Times New Roman"/>
+          <w:color w:val="CE9178"/>
+          <w:sz w:val="21"/>
+          <w:szCs w:val="21"/>
+          <w:lang w:eastAsia="es-ES"/>
+        </w:rPr>
+        <w:t>index</w:t>
+      </w:r>
+      <w:proofErr w:type="spellEnd"/>
+      <w:r>
+        <w:rPr>
+          <w:rFonts w:ascii="Consolas" w:eastAsia="Times New Roman" w:hAnsi="Consolas" w:cs="Times New Roman"/>
+          <w:color w:val="CE9178"/>
+          <w:sz w:val="21"/>
+          <w:szCs w:val="21"/>
+          <w:lang w:eastAsia="es-ES"/>
+        </w:rPr>
+        <w:t>'</w:t>
+      </w:r>
+      <w:r>
+        <w:rPr>
+          <w:rFonts w:ascii="Consolas" w:eastAsia="Times New Roman" w:hAnsi="Consolas" w:cs="Times New Roman"/>
+          <w:color w:val="D4D4D4"/>
+          <w:sz w:val="21"/>
+          <w:szCs w:val="21"/>
+          <w:lang w:eastAsia="es-ES"/>
+        </w:rPr>
+        <w:t>])-&gt;</w:t>
+      </w:r>
+      <w:proofErr w:type="spellStart"/>
+      <w:r>
+        <w:rPr>
+          <w:rFonts w:ascii="Consolas" w:eastAsia="Times New Roman" w:hAnsi="Consolas" w:cs="Times New Roman"/>
+          <w:color w:val="DCDCAA"/>
+          <w:sz w:val="21"/>
+          <w:szCs w:val="21"/>
+          <w:lang w:eastAsia="es-ES"/>
+        </w:rPr>
+        <w:t>name</w:t>
+      </w:r>
+      <w:proofErr w:type="spellEnd"/>
+      <w:r>
+        <w:rPr>
+          <w:rFonts w:ascii="Consolas" w:eastAsia="Times New Roman" w:hAnsi="Consolas" w:cs="Times New Roman"/>
+          <w:color w:val="D4D4D4"/>
+          <w:sz w:val="21"/>
+          <w:szCs w:val="21"/>
+          <w:lang w:eastAsia="es-ES"/>
+        </w:rPr>
+        <w:t>(</w:t>
+      </w:r>
+      <w:r>
+        <w:rPr>
+          <w:rFonts w:ascii="Consolas" w:eastAsia="Times New Roman" w:hAnsi="Consolas" w:cs="Times New Roman"/>
+          <w:color w:val="CE9178"/>
+          <w:sz w:val="21"/>
+          <w:szCs w:val="21"/>
+          <w:lang w:eastAsia="es-ES"/>
+        </w:rPr>
+        <w:t>'</w:t>
+      </w:r>
+      <w:proofErr w:type="spellStart"/>
+      <w:r>
+        <w:rPr>
+          <w:rFonts w:ascii="Consolas" w:eastAsia="Times New Roman" w:hAnsi="Consolas" w:cs="Times New Roman"/>
+          <w:color w:val="CE9178"/>
+          <w:sz w:val="21"/>
+          <w:szCs w:val="21"/>
+          <w:lang w:eastAsia="es-ES"/>
+        </w:rPr>
+        <w:t>posts.index</w:t>
+      </w:r>
+      <w:proofErr w:type="spellEnd"/>
+      <w:r>
+        <w:rPr>
+          <w:rFonts w:ascii="Consolas" w:eastAsia="Times New Roman" w:hAnsi="Consolas" w:cs="Times New Roman"/>
+          <w:color w:val="CE9178"/>
+          <w:sz w:val="21"/>
+          <w:szCs w:val="21"/>
+          <w:lang w:eastAsia="es-ES"/>
+        </w:rPr>
+        <w:t>'</w:t>
+      </w:r>
+      <w:r>
+        <w:rPr>
+          <w:rFonts w:ascii="Consolas" w:eastAsia="Times New Roman" w:hAnsi="Consolas" w:cs="Times New Roman"/>
+          <w:color w:val="D4D4D4"/>
+          <w:sz w:val="21"/>
+          <w:szCs w:val="21"/>
+          <w:lang w:eastAsia="es-ES"/>
+        </w:rPr>
+        <w:t>);</w:t>
+      </w:r>
+    </w:p>
+    <w:p>
+      <w:pPr>
+        <w:shd w:val="clear" w:color="auto" w:fill="1F1F1F"/>
+        <w:spacing w:after="0" w:line="285" w:lineRule="atLeast"/>
+        <w:rPr>
+          <w:rFonts w:ascii="Consolas" w:eastAsia="Times New Roman" w:hAnsi="Consolas" w:cs="Times New Roman"/>
+          <w:color w:val="CCCCCC"/>
+          <w:sz w:val="21"/>
+          <w:szCs w:val="21"/>
+          <w:lang w:eastAsia="es-ES"/>
+        </w:rPr>
+      </w:pPr>
+      <w:proofErr w:type="spellStart"/>
+      <w:r>
+        <w:rPr>
+          <w:rFonts w:ascii="Consolas" w:eastAsia="Times New Roman" w:hAnsi="Consolas" w:cs="Times New Roman"/>
+          <w:color w:val="4EC9B0"/>
+          <w:sz w:val="21"/>
+          <w:szCs w:val="21"/>
+          <w:lang w:eastAsia="es-ES"/>
+        </w:rPr>
+        <w:t>Route</w:t>
+      </w:r>
+      <w:proofErr w:type="spellEnd"/>
+      <w:proofErr w:type="gramStart"/>
+      <w:r>
+        <w:rPr>
+          <w:rFonts w:ascii="Consolas" w:eastAsia="Times New Roman" w:hAnsi="Consolas" w:cs="Times New Roman"/>
+          <w:color w:val="D4D4D4"/>
+          <w:sz w:val="21"/>
+          <w:szCs w:val="21"/>
+          <w:lang w:eastAsia="es-ES"/>
+        </w:rPr>
+        <w:t>::</w:t>
+      </w:r>
+      <w:r>
+        <w:rPr>
+          <w:rFonts w:ascii="Consolas" w:eastAsia="Times New Roman" w:hAnsi="Consolas" w:cs="Times New Roman"/>
+          <w:color w:val="DCDCAA"/>
+          <w:sz w:val="21"/>
+          <w:szCs w:val="21"/>
+          <w:lang w:eastAsia="es-ES"/>
+        </w:rPr>
+        <w:t>post</w:t>
+      </w:r>
+      <w:proofErr w:type="gramEnd"/>
+      <w:r>
+        <w:rPr>
+          <w:rFonts w:ascii="Consolas" w:eastAsia="Times New Roman" w:hAnsi="Consolas" w:cs="Times New Roman"/>
+          <w:color w:val="D4D4D4"/>
+          <w:sz w:val="21"/>
+          <w:szCs w:val="21"/>
+          <w:lang w:eastAsia="es-ES"/>
+        </w:rPr>
+        <w:t>(</w:t>
+      </w:r>
+      <w:r>
+        <w:rPr>
+          <w:rFonts w:ascii="Consolas" w:eastAsia="Times New Roman" w:hAnsi="Consolas" w:cs="Times New Roman"/>
+          <w:color w:val="CE9178"/>
+          <w:sz w:val="21"/>
+          <w:szCs w:val="21"/>
+          <w:lang w:eastAsia="es-ES"/>
+        </w:rPr>
+        <w:t>'</w:t>
+      </w:r>
+      <w:proofErr w:type="spellStart"/>
+      <w:r>
+        <w:rPr>
+          <w:rFonts w:ascii="Consolas" w:eastAsia="Times New Roman" w:hAnsi="Consolas" w:cs="Times New Roman"/>
+          <w:color w:val="CE9178"/>
+          <w:sz w:val="21"/>
+          <w:szCs w:val="21"/>
+          <w:lang w:eastAsia="es-ES"/>
+        </w:rPr>
+        <w:t>posts</w:t>
+      </w:r>
+      <w:proofErr w:type="spellEnd"/>
+      <w:r>
+        <w:rPr>
+          <w:rFonts w:ascii="Consolas" w:eastAsia="Times New Roman" w:hAnsi="Consolas" w:cs="Times New Roman"/>
+          <w:color w:val="CE9178"/>
+          <w:sz w:val="21"/>
+          <w:szCs w:val="21"/>
+          <w:lang w:eastAsia="es-ES"/>
+        </w:rPr>
+        <w:t>'</w:t>
+      </w:r>
+      <w:r>
+        <w:rPr>
+          <w:rFonts w:ascii="Consolas" w:eastAsia="Times New Roman" w:hAnsi="Consolas" w:cs="Times New Roman"/>
+          <w:color w:val="D4D4D4"/>
+          <w:sz w:val="21"/>
+          <w:szCs w:val="21"/>
+          <w:lang w:eastAsia="es-ES"/>
+        </w:rPr>
+        <w:t>,[</w:t>
+      </w:r>
+      <w:proofErr w:type="spellStart"/>
+      <w:r>
+        <w:rPr>
+          <w:rFonts w:ascii="Consolas" w:eastAsia="Times New Roman" w:hAnsi="Consolas" w:cs="Times New Roman"/>
+          <w:color w:val="4EC9B0"/>
+          <w:sz w:val="21"/>
+          <w:szCs w:val="21"/>
+          <w:lang w:eastAsia="es-ES"/>
+        </w:rPr>
+        <w:t>PostController</w:t>
+      </w:r>
+      <w:proofErr w:type="spellEnd"/>
+      <w:r>
+        <w:rPr>
+          <w:rFonts w:ascii="Consolas" w:eastAsia="Times New Roman" w:hAnsi="Consolas" w:cs="Times New Roman"/>
+          <w:color w:val="D4D4D4"/>
+          <w:sz w:val="21"/>
+          <w:szCs w:val="21"/>
+          <w:lang w:eastAsia="es-ES"/>
+        </w:rPr>
+        <w:t>::</w:t>
+      </w:r>
+      <w:proofErr w:type="spellStart"/>
+      <w:r>
+        <w:rPr>
+          <w:rFonts w:ascii="Consolas" w:eastAsia="Times New Roman" w:hAnsi="Consolas" w:cs="Times New Roman"/>
+          <w:color w:val="569CD6"/>
+          <w:sz w:val="21"/>
+          <w:szCs w:val="21"/>
+          <w:lang w:eastAsia="es-ES"/>
+        </w:rPr>
+        <w:t>class</w:t>
+      </w:r>
+      <w:proofErr w:type="spellEnd"/>
+      <w:r>
+        <w:rPr>
+          <w:rFonts w:ascii="Consolas" w:eastAsia="Times New Roman" w:hAnsi="Consolas" w:cs="Times New Roman"/>
+          <w:color w:val="D4D4D4"/>
+          <w:sz w:val="21"/>
+          <w:szCs w:val="21"/>
+          <w:lang w:eastAsia="es-ES"/>
+        </w:rPr>
+        <w:t xml:space="preserve">, </w:t>
+      </w:r>
+      <w:r>
+        <w:rPr>
+          <w:rFonts w:ascii="Consolas" w:eastAsia="Times New Roman" w:hAnsi="Consolas" w:cs="Times New Roman"/>
+          <w:color w:val="CE9178"/>
+          <w:sz w:val="21"/>
+          <w:szCs w:val="21"/>
+          <w:lang w:eastAsia="es-ES"/>
+        </w:rPr>
+        <w:t>'</w:t>
+      </w:r>
+      <w:proofErr w:type="spellStart"/>
+      <w:r>
+        <w:rPr>
+          <w:rFonts w:ascii="Consolas" w:eastAsia="Times New Roman" w:hAnsi="Consolas" w:cs="Times New Roman"/>
+          <w:color w:val="CE9178"/>
+          <w:sz w:val="21"/>
+          <w:szCs w:val="21"/>
+          <w:lang w:eastAsia="es-ES"/>
+        </w:rPr>
+        <w:t>store</w:t>
+      </w:r>
+      <w:proofErr w:type="spellEnd"/>
+      <w:r>
+        <w:rPr>
+          <w:rFonts w:ascii="Consolas" w:eastAsia="Times New Roman" w:hAnsi="Consolas" w:cs="Times New Roman"/>
+          <w:color w:val="CE9178"/>
+          <w:sz w:val="21"/>
+          <w:szCs w:val="21"/>
+          <w:lang w:eastAsia="es-ES"/>
+        </w:rPr>
+        <w:t>'</w:t>
+      </w:r>
+      <w:r>
+        <w:rPr>
+          <w:rFonts w:ascii="Consolas" w:eastAsia="Times New Roman" w:hAnsi="Consolas" w:cs="Times New Roman"/>
+          <w:color w:val="D4D4D4"/>
+          <w:sz w:val="21"/>
+          <w:szCs w:val="21"/>
+          <w:lang w:eastAsia="es-ES"/>
+        </w:rPr>
+        <w:t>])-&gt;</w:t>
+      </w:r>
+      <w:proofErr w:type="spellStart"/>
+      <w:r>
+        <w:rPr>
+          <w:rFonts w:ascii="Consolas" w:eastAsia="Times New Roman" w:hAnsi="Consolas" w:cs="Times New Roman"/>
+          <w:color w:val="DCDCAA"/>
+          <w:sz w:val="21"/>
+          <w:szCs w:val="21"/>
+          <w:lang w:eastAsia="es-ES"/>
+        </w:rPr>
+        <w:t>name</w:t>
+      </w:r>
+      <w:proofErr w:type="spellEnd"/>
+      <w:r>
+        <w:rPr>
+          <w:rFonts w:ascii="Consolas" w:eastAsia="Times New Roman" w:hAnsi="Consolas" w:cs="Times New Roman"/>
+          <w:color w:val="D4D4D4"/>
+          <w:sz w:val="21"/>
+          <w:szCs w:val="21"/>
+          <w:lang w:eastAsia="es-ES"/>
+        </w:rPr>
+        <w:t>(</w:t>
+      </w:r>
+      <w:r>
+        <w:rPr>
+          <w:rFonts w:ascii="Consolas" w:eastAsia="Times New Roman" w:hAnsi="Consolas" w:cs="Times New Roman"/>
+          <w:color w:val="CE9178"/>
+          <w:sz w:val="21"/>
+          <w:szCs w:val="21"/>
+          <w:lang w:eastAsia="es-ES"/>
+        </w:rPr>
+        <w:t>'</w:t>
+      </w:r>
+      <w:proofErr w:type="spellStart"/>
+      <w:r>
+        <w:rPr>
+          <w:rFonts w:ascii="Consolas" w:eastAsia="Times New Roman" w:hAnsi="Consolas" w:cs="Times New Roman"/>
+          <w:color w:val="CE9178"/>
+          <w:sz w:val="21"/>
+          <w:szCs w:val="21"/>
+          <w:lang w:eastAsia="es-ES"/>
+        </w:rPr>
+        <w:t>posts.store</w:t>
+      </w:r>
+      <w:proofErr w:type="spellEnd"/>
+      <w:r>
+        <w:rPr>
+          <w:rFonts w:ascii="Consolas" w:eastAsia="Times New Roman" w:hAnsi="Consolas" w:cs="Times New Roman"/>
+          <w:color w:val="CE9178"/>
+          <w:sz w:val="21"/>
+          <w:szCs w:val="21"/>
+          <w:lang w:eastAsia="es-ES"/>
+        </w:rPr>
+        <w:t>'</w:t>
+      </w:r>
+      <w:r>
+        <w:rPr>
+          <w:rFonts w:ascii="Consolas" w:eastAsia="Times New Roman" w:hAnsi="Consolas" w:cs="Times New Roman"/>
+          <w:color w:val="D4D4D4"/>
+          <w:sz w:val="21"/>
+          <w:szCs w:val="21"/>
+          <w:lang w:eastAsia="es-ES"/>
+        </w:rPr>
+        <w:t>);</w:t>
+      </w:r>
+    </w:p>
+    <w:p>
+      <w:pPr>
+        <w:shd w:val="clear" w:color="auto" w:fill="1F1F1F"/>
+        <w:spacing w:after="0" w:line="285" w:lineRule="atLeast"/>
+        <w:rPr>
+          <w:rFonts w:ascii="Consolas" w:eastAsia="Times New Roman" w:hAnsi="Consolas" w:cs="Times New Roman"/>
+          <w:color w:val="CCCCCC"/>
+          <w:sz w:val="21"/>
+          <w:szCs w:val="21"/>
+          <w:lang w:eastAsia="es-ES"/>
+        </w:rPr>
+      </w:pPr>
+      <w:proofErr w:type="spellStart"/>
+      <w:r>
+        <w:rPr>
+          <w:rFonts w:ascii="Consolas" w:eastAsia="Times New Roman" w:hAnsi="Consolas" w:cs="Times New Roman"/>
+          <w:color w:val="4EC9B0"/>
+          <w:sz w:val="21"/>
+          <w:szCs w:val="21"/>
+          <w:lang w:eastAsia="es-ES"/>
+        </w:rPr>
+        <w:t>Route</w:t>
+      </w:r>
+      <w:proofErr w:type="spellEnd"/>
+      <w:proofErr w:type="gramStart"/>
+      <w:r>
+        <w:rPr>
+          <w:rFonts w:ascii="Consolas" w:eastAsia="Times New Roman" w:hAnsi="Consolas" w:cs="Times New Roman"/>
+          <w:color w:val="D4D4D4"/>
+          <w:sz w:val="21"/>
+          <w:szCs w:val="21"/>
+          <w:lang w:eastAsia="es-ES"/>
+        </w:rPr>
+        <w:t>::</w:t>
+      </w:r>
+      <w:proofErr w:type="spellStart"/>
+      <w:r>
+        <w:rPr>
+          <w:rFonts w:ascii="Consolas" w:eastAsia="Times New Roman" w:hAnsi="Consolas" w:cs="Times New Roman"/>
+          <w:color w:val="DCDCAA"/>
+          <w:sz w:val="21"/>
+          <w:szCs w:val="21"/>
+          <w:lang w:eastAsia="es-ES"/>
+        </w:rPr>
+        <w:t>delete</w:t>
+      </w:r>
+      <w:proofErr w:type="spellEnd"/>
+      <w:proofErr w:type="gramEnd"/>
+      <w:r>
+        <w:rPr>
+          <w:rFonts w:ascii="Consolas" w:eastAsia="Times New Roman" w:hAnsi="Consolas" w:cs="Times New Roman"/>
+          <w:color w:val="D4D4D4"/>
+          <w:sz w:val="21"/>
+          <w:szCs w:val="21"/>
+          <w:lang w:eastAsia="es-ES"/>
+        </w:rPr>
+        <w:t>(</w:t>
+      </w:r>
+      <w:r>
+        <w:rPr>
+          <w:rFonts w:ascii="Consolas" w:eastAsia="Times New Roman" w:hAnsi="Consolas" w:cs="Times New Roman"/>
+          <w:color w:val="CE9178"/>
+          <w:sz w:val="21"/>
+          <w:szCs w:val="21"/>
+          <w:lang w:eastAsia="es-ES"/>
+        </w:rPr>
+        <w:t>'</w:t>
+      </w:r>
+      <w:proofErr w:type="spellStart"/>
+      <w:r>
+        <w:rPr>
+          <w:rFonts w:ascii="Consolas" w:eastAsia="Times New Roman" w:hAnsi="Consolas" w:cs="Times New Roman"/>
+          <w:color w:val="CE9178"/>
+          <w:sz w:val="21"/>
+          <w:szCs w:val="21"/>
+          <w:lang w:eastAsia="es-ES"/>
+        </w:rPr>
+        <w:t>posts</w:t>
+      </w:r>
+      <w:proofErr w:type="spellEnd"/>
+      <w:r>
+        <w:rPr>
+          <w:rFonts w:ascii="Consolas" w:eastAsia="Times New Roman" w:hAnsi="Consolas" w:cs="Times New Roman"/>
+          <w:color w:val="CE9178"/>
+          <w:sz w:val="21"/>
+          <w:szCs w:val="21"/>
+          <w:lang w:eastAsia="es-ES"/>
+        </w:rPr>
+        <w:t>/{post}'</w:t>
+      </w:r>
+      <w:r>
+        <w:rPr>
+          <w:rFonts w:ascii="Consolas" w:eastAsia="Times New Roman" w:hAnsi="Consolas" w:cs="Times New Roman"/>
+          <w:color w:val="D4D4D4"/>
+          <w:sz w:val="21"/>
+          <w:szCs w:val="21"/>
+          <w:lang w:eastAsia="es-ES"/>
+        </w:rPr>
+        <w:t>, [</w:t>
+      </w:r>
+      <w:proofErr w:type="spellStart"/>
+      <w:r>
+        <w:rPr>
+          <w:rFonts w:ascii="Consolas" w:eastAsia="Times New Roman" w:hAnsi="Consolas" w:cs="Times New Roman"/>
+          <w:color w:val="4EC9B0"/>
+          <w:sz w:val="21"/>
+          <w:szCs w:val="21"/>
+          <w:lang w:eastAsia="es-ES"/>
+        </w:rPr>
+        <w:t>PostController</w:t>
+      </w:r>
+      <w:proofErr w:type="spellEnd"/>
+      <w:r>
+        <w:rPr>
+          <w:rFonts w:ascii="Consolas" w:eastAsia="Times New Roman" w:hAnsi="Consolas" w:cs="Times New Roman"/>
+          <w:color w:val="D4D4D4"/>
+          <w:sz w:val="21"/>
+          <w:szCs w:val="21"/>
+          <w:lang w:eastAsia="es-ES"/>
+        </w:rPr>
+        <w:t>::</w:t>
+      </w:r>
+      <w:proofErr w:type="spellStart"/>
+      <w:r>
+        <w:rPr>
+          <w:rFonts w:ascii="Consolas" w:eastAsia="Times New Roman" w:hAnsi="Consolas" w:cs="Times New Roman"/>
+          <w:color w:val="569CD6"/>
+          <w:sz w:val="21"/>
+          <w:szCs w:val="21"/>
+          <w:lang w:eastAsia="es-ES"/>
+        </w:rPr>
+        <w:t>class</w:t>
+      </w:r>
+      <w:proofErr w:type="spellEnd"/>
+      <w:r>
+        <w:rPr>
+          <w:rFonts w:ascii="Consolas" w:eastAsia="Times New Roman" w:hAnsi="Consolas" w:cs="Times New Roman"/>
+          <w:color w:val="D4D4D4"/>
+          <w:sz w:val="21"/>
+          <w:szCs w:val="21"/>
+          <w:lang w:eastAsia="es-ES"/>
+        </w:rPr>
+        <w:t xml:space="preserve">, </w:t>
+      </w:r>
+      <w:r>
+        <w:rPr>
+          <w:rFonts w:ascii="Consolas" w:eastAsia="Times New Roman" w:hAnsi="Consolas" w:cs="Times New Roman"/>
+          <w:color w:val="CE9178"/>
+          <w:sz w:val="21"/>
+          <w:szCs w:val="21"/>
+          <w:lang w:eastAsia="es-ES"/>
+        </w:rPr>
+        <w:t>'</w:t>
+      </w:r>
+      <w:proofErr w:type="spellStart"/>
+      <w:r>
+        <w:rPr>
+          <w:rFonts w:ascii="Consolas" w:eastAsia="Times New Roman" w:hAnsi="Consolas" w:cs="Times New Roman"/>
+          <w:color w:val="CE9178"/>
+          <w:sz w:val="21"/>
+          <w:szCs w:val="21"/>
+          <w:lang w:eastAsia="es-ES"/>
+        </w:rPr>
+        <w:t>destroy</w:t>
+      </w:r>
+      <w:proofErr w:type="spellEnd"/>
+      <w:r>
+        <w:rPr>
+          <w:rFonts w:ascii="Consolas" w:eastAsia="Times New Roman" w:hAnsi="Consolas" w:cs="Times New Roman"/>
+          <w:color w:val="CE9178"/>
+          <w:sz w:val="21"/>
+          <w:szCs w:val="21"/>
+          <w:lang w:eastAsia="es-ES"/>
+        </w:rPr>
+        <w:t>'</w:t>
+      </w:r>
+      <w:r>
+        <w:rPr>
+          <w:rFonts w:ascii="Consolas" w:eastAsia="Times New Roman" w:hAnsi="Consolas" w:cs="Times New Roman"/>
+          <w:color w:val="D4D4D4"/>
+          <w:sz w:val="21"/>
+          <w:szCs w:val="21"/>
+          <w:lang w:eastAsia="es-ES"/>
+        </w:rPr>
+        <w:t>])-&gt;</w:t>
+      </w:r>
+      <w:proofErr w:type="spellStart"/>
+      <w:r>
+        <w:rPr>
+          <w:rFonts w:ascii="Consolas" w:eastAsia="Times New Roman" w:hAnsi="Consolas" w:cs="Times New Roman"/>
+          <w:color w:val="DCDCAA"/>
+          <w:sz w:val="21"/>
+          <w:szCs w:val="21"/>
+          <w:lang w:eastAsia="es-ES"/>
+        </w:rPr>
+        <w:t>name</w:t>
+      </w:r>
+      <w:proofErr w:type="spellEnd"/>
+      <w:r>
+        <w:rPr>
+          <w:rFonts w:ascii="Consolas" w:eastAsia="Times New Roman" w:hAnsi="Consolas" w:cs="Times New Roman"/>
+          <w:color w:val="D4D4D4"/>
+          <w:sz w:val="21"/>
+          <w:szCs w:val="21"/>
+          <w:lang w:eastAsia="es-ES"/>
+        </w:rPr>
+        <w:t>(</w:t>
+      </w:r>
+      <w:r>
+        <w:rPr>
+          <w:rFonts w:ascii="Consolas" w:eastAsia="Times New Roman" w:hAnsi="Consolas" w:cs="Times New Roman"/>
+          <w:color w:val="CE9178"/>
+          <w:sz w:val="21"/>
+          <w:szCs w:val="21"/>
+          <w:lang w:eastAsia="es-ES"/>
+        </w:rPr>
+        <w:t>'</w:t>
+      </w:r>
+      <w:proofErr w:type="spellStart"/>
+      <w:r>
+        <w:rPr>
+          <w:rFonts w:ascii="Consolas" w:eastAsia="Times New Roman" w:hAnsi="Consolas" w:cs="Times New Roman"/>
+          <w:color w:val="CE9178"/>
+          <w:sz w:val="21"/>
+          <w:szCs w:val="21"/>
+          <w:lang w:eastAsia="es-ES"/>
+        </w:rPr>
+        <w:t>posts.index.destroy</w:t>
+      </w:r>
+      <w:proofErr w:type="spellEnd"/>
+      <w:r>
+        <w:rPr>
+          <w:rFonts w:ascii="Consolas" w:eastAsia="Times New Roman" w:hAnsi="Consolas" w:cs="Times New Roman"/>
+          <w:color w:val="CE9178"/>
+          <w:sz w:val="21"/>
+          <w:szCs w:val="21"/>
+          <w:lang w:eastAsia="es-ES"/>
+        </w:rPr>
+        <w:t>'</w:t>
+      </w:r>
+      <w:r>
+        <w:rPr>
+          <w:rFonts w:ascii="Consolas" w:eastAsia="Times New Roman" w:hAnsi="Consolas" w:cs="Times New Roman"/>
+          <w:color w:val="D4D4D4"/>
+          <w:sz w:val="21"/>
+          <w:szCs w:val="21"/>
+          <w:lang w:eastAsia="es-ES"/>
+        </w:rPr>
+        <w:t>);</w:t>
+      </w:r>
+    </w:p>
+    <w:p/>
+    <w:p>
+      <w:r>
+        <w:t xml:space="preserve">Añadimos en la vista una entrada en la barra de navegación que redirige a la ruta </w:t>
+      </w:r>
+      <w:proofErr w:type="spellStart"/>
+      <w:r>
+        <w:t>posts.index</w:t>
+      </w:r>
+      <w:proofErr w:type="spellEnd"/>
+    </w:p>
+    <w:p>
+      <w:r>
+        <w:t xml:space="preserve">En el archivo </w:t>
+      </w:r>
+      <w:proofErr w:type="spellStart"/>
+      <w:r>
+        <w:t>resources</w:t>
+      </w:r>
+      <w:proofErr w:type="spellEnd"/>
+      <w:r>
+        <w:t>/</w:t>
+      </w:r>
+      <w:proofErr w:type="spellStart"/>
+      <w:r>
+        <w:t>views</w:t>
+      </w:r>
+      <w:proofErr w:type="spellEnd"/>
+      <w:r>
+        <w:t>/</w:t>
+      </w:r>
+      <w:proofErr w:type="spellStart"/>
+      <w:r>
+        <w:t>layout</w:t>
+      </w:r>
+      <w:proofErr w:type="spellEnd"/>
+      <w:r>
+        <w:t>/</w:t>
+      </w:r>
+      <w:proofErr w:type="spellStart"/>
+      <w:r>
+        <w:t>navigation.blade.php</w:t>
+      </w:r>
+      <w:proofErr w:type="spellEnd"/>
+    </w:p>
+    <w:p>
+      <w:r>
+        <w:t xml:space="preserve">Añadimos en </w:t>
+      </w:r>
+      <w:proofErr w:type="spellStart"/>
+      <w:r>
+        <w:t>Navigation</w:t>
+      </w:r>
+      <w:proofErr w:type="spellEnd"/>
+      <w:r>
+        <w:t xml:space="preserve"> links</w:t>
+      </w:r>
+    </w:p>
+    <w:p>
+      <w:pPr>
+        <w:shd w:val="clear" w:color="auto" w:fill="1F1F1F"/>
+        <w:spacing w:after="0" w:line="285" w:lineRule="atLeast"/>
+        <w:rPr>
+          <w:rFonts w:ascii="Consolas" w:eastAsia="Times New Roman" w:hAnsi="Consolas" w:cs="Times New Roman"/>
+          <w:color w:val="CCCCCC"/>
+          <w:sz w:val="21"/>
+          <w:szCs w:val="21"/>
+          <w:lang w:eastAsia="es-ES"/>
+        </w:rPr>
+      </w:pPr>
+      <w:r>
+        <w:rPr>
+          <w:rFonts w:ascii="Consolas" w:eastAsia="Times New Roman" w:hAnsi="Consolas" w:cs="Times New Roman"/>
+          <w:color w:val="CCCCCC"/>
+          <w:sz w:val="21"/>
+          <w:szCs w:val="21"/>
+          <w:lang w:eastAsia="es-ES"/>
+        </w:rPr>
+        <w:t xml:space="preserve">  </w:t>
+      </w:r>
+      <w:r>
+        <w:rPr>
+          <w:rFonts w:ascii="Consolas" w:eastAsia="Times New Roman" w:hAnsi="Consolas" w:cs="Times New Roman"/>
+          <w:color w:val="808080"/>
+          <w:sz w:val="21"/>
+          <w:szCs w:val="21"/>
+          <w:lang w:eastAsia="es-ES"/>
+        </w:rPr>
+        <w:t>&lt;</w:t>
+      </w:r>
+      <w:r>
+        <w:rPr>
+          <w:rFonts w:ascii="Consolas" w:eastAsia="Times New Roman" w:hAnsi="Consolas" w:cs="Times New Roman"/>
+          <w:color w:val="569CD6"/>
+          <w:sz w:val="21"/>
+          <w:szCs w:val="21"/>
+          <w:lang w:eastAsia="es-ES"/>
+        </w:rPr>
+        <w:t>x-</w:t>
+      </w:r>
+      <w:proofErr w:type="spellStart"/>
+      <w:r>
+        <w:rPr>
+          <w:rFonts w:ascii="Consolas" w:eastAsia="Times New Roman" w:hAnsi="Consolas" w:cs="Times New Roman"/>
+          <w:color w:val="569CD6"/>
+          <w:sz w:val="21"/>
+          <w:szCs w:val="21"/>
+          <w:lang w:eastAsia="es-ES"/>
+        </w:rPr>
+        <w:t>nav</w:t>
+      </w:r>
+      <w:proofErr w:type="spellEnd"/>
+      <w:r>
+        <w:rPr>
+          <w:rFonts w:ascii="Consolas" w:eastAsia="Times New Roman" w:hAnsi="Consolas" w:cs="Times New Roman"/>
+          <w:color w:val="569CD6"/>
+          <w:sz w:val="21"/>
+          <w:szCs w:val="21"/>
+          <w:lang w:eastAsia="es-ES"/>
+        </w:rPr>
+        <w:t>-</w:t>
+      </w:r>
+      <w:proofErr w:type="gramStart"/>
+      <w:r>
+        <w:rPr>
+          <w:rFonts w:ascii="Consolas" w:eastAsia="Times New Roman" w:hAnsi="Consolas" w:cs="Times New Roman"/>
+          <w:color w:val="569CD6"/>
+          <w:sz w:val="21"/>
+          <w:szCs w:val="21"/>
+          <w:lang w:eastAsia="es-ES"/>
+        </w:rPr>
+        <w:t>link</w:t>
+      </w:r>
+      <w:r>
+        <w:rPr>
+          <w:rFonts w:ascii="Consolas" w:eastAsia="Times New Roman" w:hAnsi="Consolas" w:cs="Times New Roman"/>
+          <w:color w:val="CCCCCC"/>
+          <w:sz w:val="21"/>
+          <w:szCs w:val="21"/>
+          <w:lang w:eastAsia="es-ES"/>
+        </w:rPr>
+        <w:t xml:space="preserve"> </w:t>
+      </w:r>
+      <w:r>
+        <w:rPr>
+          <w:rFonts w:ascii="Consolas" w:eastAsia="Times New Roman" w:hAnsi="Consolas" w:cs="Times New Roman"/>
+          <w:color w:val="9CDCFE"/>
+          <w:sz w:val="21"/>
+          <w:szCs w:val="21"/>
+          <w:lang w:eastAsia="es-ES"/>
+        </w:rPr>
+        <w:t>:</w:t>
+      </w:r>
+      <w:proofErr w:type="spellStart"/>
+      <w:r>
+        <w:rPr>
+          <w:rFonts w:ascii="Consolas" w:eastAsia="Times New Roman" w:hAnsi="Consolas" w:cs="Times New Roman"/>
+          <w:color w:val="9CDCFE"/>
+          <w:sz w:val="21"/>
+          <w:szCs w:val="21"/>
+          <w:lang w:eastAsia="es-ES"/>
+        </w:rPr>
+        <w:t>href</w:t>
+      </w:r>
+      <w:proofErr w:type="spellEnd"/>
+      <w:proofErr w:type="gramEnd"/>
+      <w:r>
+        <w:rPr>
+          <w:rFonts w:ascii="Consolas" w:eastAsia="Times New Roman" w:hAnsi="Consolas" w:cs="Times New Roman"/>
+          <w:color w:val="CCCCCC"/>
+          <w:sz w:val="21"/>
+          <w:szCs w:val="21"/>
+          <w:lang w:eastAsia="es-ES"/>
+        </w:rPr>
+        <w:t>=</w:t>
+      </w:r>
+      <w:r>
+        <w:rPr>
+          <w:rFonts w:ascii="Consolas" w:eastAsia="Times New Roman" w:hAnsi="Consolas" w:cs="Times New Roman"/>
+          <w:color w:val="CE9178"/>
+          <w:sz w:val="21"/>
+          <w:szCs w:val="21"/>
+          <w:lang w:eastAsia="es-ES"/>
+        </w:rPr>
+        <w:t>"</w:t>
+      </w:r>
+      <w:proofErr w:type="spellStart"/>
+      <w:r>
+        <w:rPr>
+          <w:rFonts w:ascii="Consolas" w:eastAsia="Times New Roman" w:hAnsi="Consolas" w:cs="Times New Roman"/>
+          <w:color w:val="CE9178"/>
+          <w:sz w:val="21"/>
+          <w:szCs w:val="21"/>
+          <w:lang w:eastAsia="es-ES"/>
+        </w:rPr>
+        <w:t>route</w:t>
+      </w:r>
+      <w:proofErr w:type="spellEnd"/>
+      <w:r>
+        <w:rPr>
+          <w:rFonts w:ascii="Consolas" w:eastAsia="Times New Roman" w:hAnsi="Consolas" w:cs="Times New Roman"/>
+          <w:color w:val="CE9178"/>
+          <w:sz w:val="21"/>
+          <w:szCs w:val="21"/>
+          <w:lang w:eastAsia="es-ES"/>
+        </w:rPr>
+        <w:t>('</w:t>
+      </w:r>
+      <w:proofErr w:type="spellStart"/>
+      <w:r>
+        <w:rPr>
+          <w:rFonts w:ascii="Consolas" w:eastAsia="Times New Roman" w:hAnsi="Consolas" w:cs="Times New Roman"/>
+          <w:color w:val="CE9178"/>
+          <w:sz w:val="21"/>
+          <w:szCs w:val="21"/>
+          <w:lang w:eastAsia="es-ES"/>
+        </w:rPr>
+        <w:t>posts.index</w:t>
+      </w:r>
+      <w:proofErr w:type="spellEnd"/>
+      <w:r>
+        <w:rPr>
+          <w:rFonts w:ascii="Consolas" w:eastAsia="Times New Roman" w:hAnsi="Consolas" w:cs="Times New Roman"/>
+          <w:color w:val="CE9178"/>
+          <w:sz w:val="21"/>
+          <w:szCs w:val="21"/>
+          <w:lang w:eastAsia="es-ES"/>
+        </w:rPr>
+        <w:t>')"</w:t>
+      </w:r>
+      <w:r>
+        <w:rPr>
+          <w:rFonts w:ascii="Consolas" w:eastAsia="Times New Roman" w:hAnsi="Consolas" w:cs="Times New Roman"/>
+          <w:color w:val="CCCCCC"/>
+          <w:sz w:val="21"/>
+          <w:szCs w:val="21"/>
+          <w:lang w:eastAsia="es-ES"/>
+        </w:rPr>
+        <w:t xml:space="preserve"> </w:t>
+      </w:r>
+      <w:r>
+        <w:rPr>
+          <w:rFonts w:ascii="Consolas" w:eastAsia="Times New Roman" w:hAnsi="Consolas" w:cs="Times New Roman"/>
+          <w:color w:val="9CDCFE"/>
+          <w:sz w:val="21"/>
+          <w:szCs w:val="21"/>
+          <w:lang w:eastAsia="es-ES"/>
+        </w:rPr>
+        <w:t>:active</w:t>
+      </w:r>
+      <w:r>
+        <w:rPr>
+          <w:rFonts w:ascii="Consolas" w:eastAsia="Times New Roman" w:hAnsi="Consolas" w:cs="Times New Roman"/>
+          <w:color w:val="CCCCCC"/>
+          <w:sz w:val="21"/>
+          <w:szCs w:val="21"/>
+          <w:lang w:eastAsia="es-ES"/>
+        </w:rPr>
+        <w:t>=</w:t>
+      </w:r>
+      <w:r>
+        <w:rPr>
+          <w:rFonts w:ascii="Consolas" w:eastAsia="Times New Roman" w:hAnsi="Consolas" w:cs="Times New Roman"/>
+          <w:color w:val="CE9178"/>
+          <w:sz w:val="21"/>
+          <w:szCs w:val="21"/>
+          <w:lang w:eastAsia="es-ES"/>
+        </w:rPr>
+        <w:t>"</w:t>
+      </w:r>
+      <w:proofErr w:type="spellStart"/>
+      <w:r>
+        <w:rPr>
+          <w:rFonts w:ascii="Consolas" w:eastAsia="Times New Roman" w:hAnsi="Consolas" w:cs="Times New Roman"/>
+          <w:color w:val="CE9178"/>
+          <w:sz w:val="21"/>
+          <w:szCs w:val="21"/>
+          <w:lang w:eastAsia="es-ES"/>
+        </w:rPr>
+        <w:t>request</w:t>
+      </w:r>
+      <w:proofErr w:type="spellEnd"/>
+      <w:r>
+        <w:rPr>
+          <w:rFonts w:ascii="Consolas" w:eastAsia="Times New Roman" w:hAnsi="Consolas" w:cs="Times New Roman"/>
+          <w:color w:val="CE9178"/>
+          <w:sz w:val="21"/>
+          <w:szCs w:val="21"/>
+          <w:lang w:eastAsia="es-ES"/>
+        </w:rPr>
+        <w:t>()-&gt;</w:t>
+      </w:r>
+      <w:proofErr w:type="spellStart"/>
+      <w:r>
+        <w:rPr>
+          <w:rFonts w:ascii="Consolas" w:eastAsia="Times New Roman" w:hAnsi="Consolas" w:cs="Times New Roman"/>
+          <w:color w:val="CE9178"/>
+          <w:sz w:val="21"/>
+          <w:szCs w:val="21"/>
+          <w:lang w:eastAsia="es-ES"/>
+        </w:rPr>
+        <w:t>routeIs</w:t>
+      </w:r>
+      <w:proofErr w:type="spellEnd"/>
+      <w:r>
+        <w:rPr>
+          <w:rFonts w:ascii="Consolas" w:eastAsia="Times New Roman" w:hAnsi="Consolas" w:cs="Times New Roman"/>
+          <w:color w:val="CE9178"/>
+          <w:sz w:val="21"/>
+          <w:szCs w:val="21"/>
+          <w:lang w:eastAsia="es-ES"/>
+        </w:rPr>
+        <w:t>('</w:t>
+      </w:r>
+      <w:proofErr w:type="spellStart"/>
+      <w:r>
+        <w:rPr>
+          <w:rFonts w:ascii="Consolas" w:eastAsia="Times New Roman" w:hAnsi="Consolas" w:cs="Times New Roman"/>
+          <w:color w:val="CE9178"/>
+          <w:sz w:val="21"/>
+          <w:szCs w:val="21"/>
+          <w:lang w:eastAsia="es-ES"/>
+        </w:rPr>
+        <w:t>posts.index</w:t>
+      </w:r>
+      <w:proofErr w:type="spellEnd"/>
+      <w:r>
+        <w:rPr>
+          <w:rFonts w:ascii="Consolas" w:eastAsia="Times New Roman" w:hAnsi="Consolas" w:cs="Times New Roman"/>
+          <w:color w:val="CE9178"/>
+          <w:sz w:val="21"/>
+          <w:szCs w:val="21"/>
+          <w:lang w:eastAsia="es-ES"/>
+        </w:rPr>
+        <w:t>')"</w:t>
+      </w:r>
+      <w:r>
+        <w:rPr>
+          <w:rFonts w:ascii="Consolas" w:eastAsia="Times New Roman" w:hAnsi="Consolas" w:cs="Times New Roman"/>
+          <w:color w:val="808080"/>
+          <w:sz w:val="21"/>
+          <w:szCs w:val="21"/>
+          <w:lang w:eastAsia="es-ES"/>
+        </w:rPr>
+        <w:t>&gt;</w:t>
+      </w:r>
+    </w:p>
+    <w:p>
+      <w:pPr>
+        <w:shd w:val="clear" w:color="auto" w:fill="1F1F1F"/>
+        <w:spacing w:after="0" w:line="285" w:lineRule="atLeast"/>
+        <w:rPr>
+          <w:rFonts w:ascii="Consolas" w:eastAsia="Times New Roman" w:hAnsi="Consolas" w:cs="Times New Roman"/>
+          <w:color w:val="CCCCCC"/>
+          <w:sz w:val="21"/>
+          <w:szCs w:val="21"/>
+          <w:lang w:eastAsia="es-ES"/>
+        </w:rPr>
+      </w:pPr>
+      <w:r>
+        <w:rPr>
+          <w:rFonts w:ascii="Consolas" w:eastAsia="Times New Roman" w:hAnsi="Consolas" w:cs="Times New Roman"/>
+          <w:color w:val="CCCCCC"/>
+          <w:sz w:val="21"/>
+          <w:szCs w:val="21"/>
+          <w:lang w:eastAsia="es-ES"/>
+        </w:rPr>
+        <w:t>                        {</w:t>
+      </w:r>
+      <w:proofErr w:type="gramStart"/>
+      <w:r>
+        <w:rPr>
+          <w:rFonts w:ascii="Consolas" w:eastAsia="Times New Roman" w:hAnsi="Consolas" w:cs="Times New Roman"/>
+          <w:color w:val="CCCCCC"/>
+          <w:sz w:val="21"/>
+          <w:szCs w:val="21"/>
+          <w:lang w:eastAsia="es-ES"/>
+        </w:rPr>
+        <w:t>{ _</w:t>
+      </w:r>
+      <w:proofErr w:type="gramEnd"/>
+      <w:r>
+        <w:rPr>
+          <w:rFonts w:ascii="Consolas" w:eastAsia="Times New Roman" w:hAnsi="Consolas" w:cs="Times New Roman"/>
+          <w:color w:val="CCCCCC"/>
+          <w:sz w:val="21"/>
+          <w:szCs w:val="21"/>
+          <w:lang w:eastAsia="es-ES"/>
+        </w:rPr>
+        <w:t>_('Post') }}</w:t>
+      </w:r>
+    </w:p>
+    <w:p>
+      <w:pPr>
+        <w:shd w:val="clear" w:color="auto" w:fill="1F1F1F"/>
+        <w:spacing w:after="0" w:line="285" w:lineRule="atLeast"/>
+        <w:rPr>
+          <w:rFonts w:ascii="Consolas" w:eastAsia="Times New Roman" w:hAnsi="Consolas" w:cs="Times New Roman"/>
+          <w:color w:val="CCCCCC"/>
+          <w:sz w:val="21"/>
+          <w:szCs w:val="21"/>
+          <w:lang w:eastAsia="es-ES"/>
+        </w:rPr>
+      </w:pPr>
+      <w:r>
+        <w:rPr>
+          <w:rFonts w:ascii="Consolas" w:eastAsia="Times New Roman" w:hAnsi="Consolas" w:cs="Times New Roman"/>
+          <w:color w:val="CCCCCC"/>
+          <w:sz w:val="21"/>
+          <w:szCs w:val="21"/>
+          <w:lang w:eastAsia="es-ES"/>
+        </w:rPr>
+        <w:t xml:space="preserve">                    </w:t>
+      </w:r>
+      <w:r>
+        <w:rPr>
+          <w:rFonts w:ascii="Consolas" w:eastAsia="Times New Roman" w:hAnsi="Consolas" w:cs="Times New Roman"/>
+          <w:color w:val="808080"/>
+          <w:sz w:val="21"/>
+          <w:szCs w:val="21"/>
+          <w:lang w:eastAsia="es-ES"/>
+        </w:rPr>
+        <w:t>&lt;/</w:t>
+      </w:r>
+      <w:proofErr w:type="gramStart"/>
+      <w:r>
+        <w:rPr>
+          <w:rFonts w:ascii="Consolas" w:eastAsia="Times New Roman" w:hAnsi="Consolas" w:cs="Times New Roman"/>
+          <w:color w:val="569CD6"/>
+          <w:sz w:val="21"/>
+          <w:szCs w:val="21"/>
+          <w:lang w:eastAsia="es-ES"/>
+        </w:rPr>
+        <w:t>x-</w:t>
+      </w:r>
+      <w:proofErr w:type="spellStart"/>
+      <w:r>
+        <w:rPr>
+          <w:rFonts w:ascii="Consolas" w:eastAsia="Times New Roman" w:hAnsi="Consolas" w:cs="Times New Roman"/>
+          <w:color w:val="569CD6"/>
+          <w:sz w:val="21"/>
+          <w:szCs w:val="21"/>
+          <w:lang w:eastAsia="es-ES"/>
+        </w:rPr>
+        <w:t>nav</w:t>
+      </w:r>
+      <w:proofErr w:type="spellEnd"/>
+      <w:r>
+        <w:rPr>
+          <w:rFonts w:ascii="Consolas" w:eastAsia="Times New Roman" w:hAnsi="Consolas" w:cs="Times New Roman"/>
+          <w:color w:val="569CD6"/>
+          <w:sz w:val="21"/>
+          <w:szCs w:val="21"/>
+          <w:lang w:eastAsia="es-ES"/>
+        </w:rPr>
+        <w:t>-link</w:t>
+      </w:r>
+      <w:proofErr w:type="gramEnd"/>
+      <w:r>
+        <w:rPr>
+          <w:rFonts w:ascii="Consolas" w:eastAsia="Times New Roman" w:hAnsi="Consolas" w:cs="Times New Roman"/>
+          <w:color w:val="808080"/>
+          <w:sz w:val="21"/>
+          <w:szCs w:val="21"/>
+          <w:lang w:eastAsia="es-ES"/>
+        </w:rPr>
+        <w:t>&gt;</w:t>
+      </w:r>
+    </w:p>
+    <w:p/>
+    <w:p>
+      <w:proofErr w:type="gramStart"/>
+      <w:r>
+        <w:t>y</w:t>
+      </w:r>
+      <w:proofErr w:type="gramEnd"/>
+      <w:r>
+        <w:t xml:space="preserve"> terminamos añadiendo una entrada para el botón de hamburguesa</w:t>
+      </w:r>
+    </w:p>
+    <w:p>
+      <w:pPr>
+        <w:shd w:val="clear" w:color="auto" w:fill="1F1F1F"/>
+        <w:spacing w:after="0" w:line="285" w:lineRule="atLeast"/>
+        <w:rPr>
+          <w:rFonts w:ascii="Consolas" w:eastAsia="Times New Roman" w:hAnsi="Consolas" w:cs="Times New Roman"/>
+          <w:color w:val="CCCCCC"/>
+          <w:sz w:val="21"/>
+          <w:szCs w:val="21"/>
+          <w:lang w:eastAsia="es-ES"/>
+        </w:rPr>
+      </w:pPr>
+      <w:r>
+        <w:rPr>
+          <w:rFonts w:ascii="Consolas" w:eastAsia="Times New Roman" w:hAnsi="Consolas" w:cs="Times New Roman"/>
+          <w:color w:val="CCCCCC"/>
+          <w:sz w:val="21"/>
+          <w:szCs w:val="21"/>
+          <w:lang w:eastAsia="es-ES"/>
+        </w:rPr>
+        <w:t xml:space="preserve">  </w:t>
+      </w:r>
+      <w:r>
+        <w:rPr>
+          <w:rFonts w:ascii="Consolas" w:eastAsia="Times New Roman" w:hAnsi="Consolas" w:cs="Times New Roman"/>
+          <w:color w:val="808080"/>
+          <w:sz w:val="21"/>
+          <w:szCs w:val="21"/>
+          <w:lang w:eastAsia="es-ES"/>
+        </w:rPr>
+        <w:t>&lt;</w:t>
+      </w:r>
+      <w:r>
+        <w:rPr>
+          <w:rFonts w:ascii="Consolas" w:eastAsia="Times New Roman" w:hAnsi="Consolas" w:cs="Times New Roman"/>
+          <w:color w:val="569CD6"/>
+          <w:sz w:val="21"/>
+          <w:szCs w:val="21"/>
+          <w:lang w:eastAsia="es-ES"/>
+        </w:rPr>
+        <w:t>x-</w:t>
+      </w:r>
+      <w:proofErr w:type="spellStart"/>
+      <w:r>
+        <w:rPr>
+          <w:rFonts w:ascii="Consolas" w:eastAsia="Times New Roman" w:hAnsi="Consolas" w:cs="Times New Roman"/>
+          <w:color w:val="569CD6"/>
+          <w:sz w:val="21"/>
+          <w:szCs w:val="21"/>
+          <w:lang w:eastAsia="es-ES"/>
+        </w:rPr>
+        <w:t>responsive</w:t>
+      </w:r>
+      <w:proofErr w:type="spellEnd"/>
+      <w:r>
+        <w:rPr>
+          <w:rFonts w:ascii="Consolas" w:eastAsia="Times New Roman" w:hAnsi="Consolas" w:cs="Times New Roman"/>
+          <w:color w:val="569CD6"/>
+          <w:sz w:val="21"/>
+          <w:szCs w:val="21"/>
+          <w:lang w:eastAsia="es-ES"/>
+        </w:rPr>
+        <w:t>-</w:t>
+      </w:r>
+      <w:proofErr w:type="spellStart"/>
+      <w:r>
+        <w:rPr>
+          <w:rFonts w:ascii="Consolas" w:eastAsia="Times New Roman" w:hAnsi="Consolas" w:cs="Times New Roman"/>
+          <w:color w:val="569CD6"/>
+          <w:sz w:val="21"/>
+          <w:szCs w:val="21"/>
+          <w:lang w:eastAsia="es-ES"/>
+        </w:rPr>
+        <w:t>nav</w:t>
+      </w:r>
+      <w:proofErr w:type="spellEnd"/>
+      <w:r>
+        <w:rPr>
+          <w:rFonts w:ascii="Consolas" w:eastAsia="Times New Roman" w:hAnsi="Consolas" w:cs="Times New Roman"/>
+          <w:color w:val="569CD6"/>
+          <w:sz w:val="21"/>
+          <w:szCs w:val="21"/>
+          <w:lang w:eastAsia="es-ES"/>
+        </w:rPr>
+        <w:t>-</w:t>
+      </w:r>
+      <w:proofErr w:type="gramStart"/>
+      <w:r>
+        <w:rPr>
+          <w:rFonts w:ascii="Consolas" w:eastAsia="Times New Roman" w:hAnsi="Consolas" w:cs="Times New Roman"/>
+          <w:color w:val="569CD6"/>
+          <w:sz w:val="21"/>
+          <w:szCs w:val="21"/>
+          <w:lang w:eastAsia="es-ES"/>
+        </w:rPr>
+        <w:t>link</w:t>
+      </w:r>
+      <w:r>
+        <w:rPr>
+          <w:rFonts w:ascii="Consolas" w:eastAsia="Times New Roman" w:hAnsi="Consolas" w:cs="Times New Roman"/>
+          <w:color w:val="CCCCCC"/>
+          <w:sz w:val="21"/>
+          <w:szCs w:val="21"/>
+          <w:lang w:eastAsia="es-ES"/>
+        </w:rPr>
+        <w:t xml:space="preserve"> </w:t>
+      </w:r>
+      <w:r>
+        <w:rPr>
+          <w:rFonts w:ascii="Consolas" w:eastAsia="Times New Roman" w:hAnsi="Consolas" w:cs="Times New Roman"/>
+          <w:color w:val="9CDCFE"/>
+          <w:sz w:val="21"/>
+          <w:szCs w:val="21"/>
+          <w:lang w:eastAsia="es-ES"/>
+        </w:rPr>
+        <w:t>:</w:t>
+      </w:r>
+      <w:proofErr w:type="spellStart"/>
+      <w:r>
+        <w:rPr>
+          <w:rFonts w:ascii="Consolas" w:eastAsia="Times New Roman" w:hAnsi="Consolas" w:cs="Times New Roman"/>
+          <w:color w:val="9CDCFE"/>
+          <w:sz w:val="21"/>
+          <w:szCs w:val="21"/>
+          <w:lang w:eastAsia="es-ES"/>
+        </w:rPr>
+        <w:t>href</w:t>
+      </w:r>
+      <w:proofErr w:type="spellEnd"/>
+      <w:proofErr w:type="gramEnd"/>
+      <w:r>
+        <w:rPr>
+          <w:rFonts w:ascii="Consolas" w:eastAsia="Times New Roman" w:hAnsi="Consolas" w:cs="Times New Roman"/>
+          <w:color w:val="CCCCCC"/>
+          <w:sz w:val="21"/>
+          <w:szCs w:val="21"/>
+          <w:lang w:eastAsia="es-ES"/>
+        </w:rPr>
+        <w:t>=</w:t>
+      </w:r>
+      <w:r>
+        <w:rPr>
+          <w:rFonts w:ascii="Consolas" w:eastAsia="Times New Roman" w:hAnsi="Consolas" w:cs="Times New Roman"/>
+          <w:color w:val="CE9178"/>
+          <w:sz w:val="21"/>
+          <w:szCs w:val="21"/>
+          <w:lang w:eastAsia="es-ES"/>
+        </w:rPr>
+        <w:t>"</w:t>
+      </w:r>
+      <w:proofErr w:type="spellStart"/>
+      <w:r>
+        <w:rPr>
+          <w:rFonts w:ascii="Consolas" w:eastAsia="Times New Roman" w:hAnsi="Consolas" w:cs="Times New Roman"/>
+          <w:color w:val="CE9178"/>
+          <w:sz w:val="21"/>
+          <w:szCs w:val="21"/>
+          <w:lang w:eastAsia="es-ES"/>
+        </w:rPr>
+        <w:t>route</w:t>
+      </w:r>
+      <w:proofErr w:type="spellEnd"/>
+      <w:r>
+        <w:rPr>
+          <w:rFonts w:ascii="Consolas" w:eastAsia="Times New Roman" w:hAnsi="Consolas" w:cs="Times New Roman"/>
+          <w:color w:val="CE9178"/>
+          <w:sz w:val="21"/>
+          <w:szCs w:val="21"/>
+          <w:lang w:eastAsia="es-ES"/>
+        </w:rPr>
+        <w:t>('</w:t>
+      </w:r>
+      <w:proofErr w:type="spellStart"/>
+      <w:r>
+        <w:rPr>
+          <w:rFonts w:ascii="Consolas" w:eastAsia="Times New Roman" w:hAnsi="Consolas" w:cs="Times New Roman"/>
+          <w:color w:val="CE9178"/>
+          <w:sz w:val="21"/>
+          <w:szCs w:val="21"/>
+          <w:lang w:eastAsia="es-ES"/>
+        </w:rPr>
+        <w:t>posts.index</w:t>
+      </w:r>
+      <w:proofErr w:type="spellEnd"/>
+      <w:r>
+        <w:rPr>
+          <w:rFonts w:ascii="Consolas" w:eastAsia="Times New Roman" w:hAnsi="Consolas" w:cs="Times New Roman"/>
+          <w:color w:val="CE9178"/>
+          <w:sz w:val="21"/>
+          <w:szCs w:val="21"/>
+          <w:lang w:eastAsia="es-ES"/>
+        </w:rPr>
+        <w:t>')"</w:t>
+      </w:r>
+      <w:r>
+        <w:rPr>
+          <w:rFonts w:ascii="Consolas" w:eastAsia="Times New Roman" w:hAnsi="Consolas" w:cs="Times New Roman"/>
+          <w:color w:val="808080"/>
+          <w:sz w:val="21"/>
+          <w:szCs w:val="21"/>
+          <w:lang w:eastAsia="es-ES"/>
+        </w:rPr>
+        <w:t>&gt;</w:t>
+      </w:r>
+    </w:p>
+    <w:p>
+      <w:pPr>
+        <w:shd w:val="clear" w:color="auto" w:fill="1F1F1F"/>
+        <w:spacing w:after="0" w:line="285" w:lineRule="atLeast"/>
+        <w:rPr>
+          <w:rFonts w:ascii="Consolas" w:eastAsia="Times New Roman" w:hAnsi="Consolas" w:cs="Times New Roman"/>
+          <w:color w:val="CCCCCC"/>
+          <w:sz w:val="21"/>
+          <w:szCs w:val="21"/>
+          <w:lang w:eastAsia="es-ES"/>
+        </w:rPr>
+      </w:pPr>
+      <w:r>
+        <w:rPr>
+          <w:rFonts w:ascii="Consolas" w:eastAsia="Times New Roman" w:hAnsi="Consolas" w:cs="Times New Roman"/>
+          <w:color w:val="CCCCCC"/>
+          <w:sz w:val="21"/>
+          <w:szCs w:val="21"/>
+          <w:lang w:eastAsia="es-ES"/>
+        </w:rPr>
+        <w:t>                        {</w:t>
+      </w:r>
+      <w:proofErr w:type="gramStart"/>
+      <w:r>
+        <w:rPr>
+          <w:rFonts w:ascii="Consolas" w:eastAsia="Times New Roman" w:hAnsi="Consolas" w:cs="Times New Roman"/>
+          <w:color w:val="CCCCCC"/>
+          <w:sz w:val="21"/>
+          <w:szCs w:val="21"/>
+          <w:lang w:eastAsia="es-ES"/>
+        </w:rPr>
+        <w:t>{ _</w:t>
+      </w:r>
+      <w:proofErr w:type="gramEnd"/>
+      <w:r>
+        <w:rPr>
+          <w:rFonts w:ascii="Consolas" w:eastAsia="Times New Roman" w:hAnsi="Consolas" w:cs="Times New Roman"/>
+          <w:color w:val="CCCCCC"/>
+          <w:sz w:val="21"/>
+          <w:szCs w:val="21"/>
+          <w:lang w:eastAsia="es-ES"/>
+        </w:rPr>
+        <w:t>_('</w:t>
+      </w:r>
+      <w:proofErr w:type="spellStart"/>
+      <w:r>
+        <w:rPr>
+          <w:rFonts w:ascii="Consolas" w:eastAsia="Times New Roman" w:hAnsi="Consolas" w:cs="Times New Roman"/>
+          <w:color w:val="CCCCCC"/>
+          <w:sz w:val="21"/>
+          <w:szCs w:val="21"/>
+          <w:lang w:eastAsia="es-ES"/>
+        </w:rPr>
+        <w:t>Posts</w:t>
+      </w:r>
+      <w:proofErr w:type="spellEnd"/>
+      <w:r>
+        <w:rPr>
+          <w:rFonts w:ascii="Consolas" w:eastAsia="Times New Roman" w:hAnsi="Consolas" w:cs="Times New Roman"/>
+          <w:color w:val="CCCCCC"/>
+          <w:sz w:val="21"/>
+          <w:szCs w:val="21"/>
+          <w:lang w:eastAsia="es-ES"/>
+        </w:rPr>
+        <w:t>') }}</w:t>
+      </w:r>
+    </w:p>
+    <w:p>
+      <w:pPr>
+        <w:shd w:val="clear" w:color="auto" w:fill="1F1F1F"/>
+        <w:spacing w:after="0" w:line="285" w:lineRule="atLeast"/>
+        <w:rPr>
+          <w:rFonts w:ascii="Consolas" w:eastAsia="Times New Roman" w:hAnsi="Consolas" w:cs="Times New Roman"/>
+          <w:color w:val="CCCCCC"/>
+          <w:sz w:val="21"/>
+          <w:szCs w:val="21"/>
+          <w:lang w:eastAsia="es-ES"/>
+        </w:rPr>
+      </w:pPr>
+      <w:r>
+        <w:rPr>
+          <w:rFonts w:ascii="Consolas" w:eastAsia="Times New Roman" w:hAnsi="Consolas" w:cs="Times New Roman"/>
+          <w:color w:val="CCCCCC"/>
+          <w:sz w:val="21"/>
+          <w:szCs w:val="21"/>
+          <w:lang w:eastAsia="es-ES"/>
+        </w:rPr>
+        <w:t xml:space="preserve">                    </w:t>
+      </w:r>
+      <w:r>
+        <w:rPr>
+          <w:rFonts w:ascii="Consolas" w:eastAsia="Times New Roman" w:hAnsi="Consolas" w:cs="Times New Roman"/>
+          <w:color w:val="808080"/>
+          <w:sz w:val="21"/>
+          <w:szCs w:val="21"/>
+          <w:lang w:eastAsia="es-ES"/>
+        </w:rPr>
+        <w:t>&lt;/</w:t>
+      </w:r>
+      <w:proofErr w:type="gramStart"/>
+      <w:r>
+        <w:rPr>
+          <w:rFonts w:ascii="Consolas" w:eastAsia="Times New Roman" w:hAnsi="Consolas" w:cs="Times New Roman"/>
+          <w:color w:val="569CD6"/>
+          <w:sz w:val="21"/>
+          <w:szCs w:val="21"/>
+          <w:lang w:eastAsia="es-ES"/>
+        </w:rPr>
+        <w:t>x-</w:t>
+      </w:r>
+      <w:proofErr w:type="spellStart"/>
+      <w:r>
+        <w:rPr>
+          <w:rFonts w:ascii="Consolas" w:eastAsia="Times New Roman" w:hAnsi="Consolas" w:cs="Times New Roman"/>
+          <w:color w:val="569CD6"/>
+          <w:sz w:val="21"/>
+          <w:szCs w:val="21"/>
+          <w:lang w:eastAsia="es-ES"/>
+        </w:rPr>
+        <w:t>responsive</w:t>
+      </w:r>
+      <w:proofErr w:type="spellEnd"/>
+      <w:r>
+        <w:rPr>
+          <w:rFonts w:ascii="Consolas" w:eastAsia="Times New Roman" w:hAnsi="Consolas" w:cs="Times New Roman"/>
+          <w:color w:val="569CD6"/>
+          <w:sz w:val="21"/>
+          <w:szCs w:val="21"/>
+          <w:lang w:eastAsia="es-ES"/>
+        </w:rPr>
+        <w:t>-</w:t>
+      </w:r>
+      <w:proofErr w:type="spellStart"/>
+      <w:r>
+        <w:rPr>
+          <w:rFonts w:ascii="Consolas" w:eastAsia="Times New Roman" w:hAnsi="Consolas" w:cs="Times New Roman"/>
+          <w:color w:val="569CD6"/>
+          <w:sz w:val="21"/>
+          <w:szCs w:val="21"/>
+          <w:lang w:eastAsia="es-ES"/>
+        </w:rPr>
+        <w:t>nav</w:t>
+      </w:r>
+      <w:proofErr w:type="spellEnd"/>
+      <w:r>
+        <w:rPr>
+          <w:rFonts w:ascii="Consolas" w:eastAsia="Times New Roman" w:hAnsi="Consolas" w:cs="Times New Roman"/>
+          <w:color w:val="569CD6"/>
+          <w:sz w:val="21"/>
+          <w:szCs w:val="21"/>
+          <w:lang w:eastAsia="es-ES"/>
+        </w:rPr>
+        <w:t>-link</w:t>
+      </w:r>
+      <w:proofErr w:type="gramEnd"/>
+      <w:r>
+        <w:rPr>
+          <w:rFonts w:ascii="Consolas" w:eastAsia="Times New Roman" w:hAnsi="Consolas" w:cs="Times New Roman"/>
+          <w:color w:val="808080"/>
+          <w:sz w:val="21"/>
+          <w:szCs w:val="21"/>
+          <w:lang w:eastAsia="es-ES"/>
+        </w:rPr>
+        <w:t>&gt;</w:t>
+      </w:r>
+    </w:p>
+    <w:p>
       <w:bookmarkStart w:id="0" w:name="_GoBack"/>
       <w:bookmarkEnd w:id="0"/>
     </w:p>

</xml_diff>